<commit_message>
Abis revisi dikit sama bu indah
</commit_message>
<xml_diff>
--- a/PENERAPAN 3D MODEL DALAM PENGEMBANGAN GAME MENGGUNAKAN UNITYENGINE PADA PRODUK GAME SYNCRONIZE TEAM.docx
+++ b/PENERAPAN 3D MODEL DALAM PENGEMBANGAN GAME MENGGUNAKAN UNITYENGINE PADA PRODUK GAME SYNCRONIZE TEAM.docx
@@ -4,7 +4,7 @@
   <w:body>
     <w:p>
       <w:pPr>
-        <w:spacing w:before="30" w:after="30"/>
+        <w:spacing w:before="30" w:after="30" w:line="360" w:lineRule="auto"/>
         <w:jc w:val="center"/>
         <w:rPr>
           <w:rFonts w:ascii="Times New Roman" w:hAnsi="Times New Roman" w:cs="Times New Roman"/>
@@ -35,12 +35,13 @@
           <w:szCs w:val="28"/>
           <w:lang w:val="id-ID"/>
         </w:rPr>
-        <w:t xml:space="preserve"> PADA PRODUK GAME SYNCRONIZE TEAM</w:t>
+        <w:t xml:space="preserve"> PADA PRODUK GAME</w:t>
       </w:r>
     </w:p>
     <w:p>
       <w:pPr>
-        <w:spacing w:before="30" w:after="30"/>
+        <w:spacing w:before="30" w:after="30" w:line="360" w:lineRule="auto"/>
+        <w:jc w:val="center"/>
         <w:rPr>
           <w:rFonts w:ascii="Times New Roman" w:hAnsi="Times New Roman" w:cs="Times New Roman"/>
           <w:b/>
@@ -50,10 +51,45 @@
           <w:lang w:val="id-ID"/>
         </w:rPr>
       </w:pPr>
+      <w:r>
+        <w:rPr>
+          <w:rFonts w:ascii="Times New Roman" w:hAnsi="Times New Roman" w:cs="Times New Roman"/>
+          <w:b/>
+          <w:bCs/>
+          <w:sz w:val="28"/>
+          <w:szCs w:val="28"/>
+          <w:lang w:val="id-ID"/>
+        </w:rPr>
+        <w:t xml:space="preserve">DI PT </w:t>
+      </w:r>
+      <w:r>
+        <w:rPr>
+          <w:rFonts w:ascii="Times New Roman" w:hAnsi="Times New Roman" w:cs="Times New Roman"/>
+          <w:b/>
+          <w:bCs/>
+          <w:sz w:val="28"/>
+          <w:szCs w:val="28"/>
+          <w:lang w:val="id-ID"/>
+        </w:rPr>
+        <w:t>SYNCRONIZE TEAM</w:t>
+      </w:r>
     </w:p>
     <w:p>
       <w:pPr>
-        <w:spacing w:before="30" w:after="30"/>
+        <w:spacing w:before="30" w:after="30" w:line="360" w:lineRule="auto"/>
+        <w:rPr>
+          <w:rFonts w:ascii="Times New Roman" w:hAnsi="Times New Roman" w:cs="Times New Roman"/>
+          <w:b/>
+          <w:bCs/>
+          <w:sz w:val="28"/>
+          <w:szCs w:val="28"/>
+          <w:lang w:val="id-ID"/>
+        </w:rPr>
+      </w:pPr>
+    </w:p>
+    <w:p>
+      <w:pPr>
+        <w:spacing w:before="30" w:after="30" w:line="360" w:lineRule="auto"/>
         <w:jc w:val="center"/>
         <w:rPr>
           <w:rFonts w:ascii="Times New Roman" w:hAnsi="Times New Roman" w:cs="Times New Roman"/>
@@ -74,7 +110,7 @@
     </w:p>
     <w:p>
       <w:pPr>
-        <w:spacing w:before="30" w:after="30"/>
+        <w:spacing w:before="30" w:after="30" w:line="360" w:lineRule="auto"/>
         <w:jc w:val="center"/>
         <w:rPr>
           <w:rFonts w:ascii="Times New Roman" w:hAnsi="Times New Roman" w:cs="Times New Roman"/>
@@ -92,11 +128,75 @@
           <w:rFonts w:ascii="Times New Roman" w:hAnsi="Times New Roman" w:cs="Times New Roman"/>
         </w:rPr>
       </w:pPr>
+      <w:proofErr w:type="spellStart"/>
       <w:r>
         <w:rPr>
           <w:rFonts w:ascii="Times New Roman" w:hAnsi="Times New Roman" w:cs="Times New Roman"/>
         </w:rPr>
-        <w:t xml:space="preserve">Diajukan untuk Memenuhi Salah Satu Persyaratan Mengikuti </w:t>
+        <w:t>Diajukan</w:t>
+      </w:r>
+      <w:proofErr w:type="spellEnd"/>
+      <w:r>
+        <w:rPr>
+          <w:rFonts w:ascii="Times New Roman" w:hAnsi="Times New Roman" w:cs="Times New Roman"/>
+        </w:rPr>
+        <w:t xml:space="preserve"> </w:t>
+      </w:r>
+      <w:proofErr w:type="spellStart"/>
+      <w:r>
+        <w:rPr>
+          <w:rFonts w:ascii="Times New Roman" w:hAnsi="Times New Roman" w:cs="Times New Roman"/>
+        </w:rPr>
+        <w:t>untuk</w:t>
+      </w:r>
+      <w:proofErr w:type="spellEnd"/>
+      <w:r>
+        <w:rPr>
+          <w:rFonts w:ascii="Times New Roman" w:hAnsi="Times New Roman" w:cs="Times New Roman"/>
+        </w:rPr>
+        <w:t xml:space="preserve"> </w:t>
+      </w:r>
+      <w:proofErr w:type="spellStart"/>
+      <w:r>
+        <w:rPr>
+          <w:rFonts w:ascii="Times New Roman" w:hAnsi="Times New Roman" w:cs="Times New Roman"/>
+        </w:rPr>
+        <w:t>Memenuhi</w:t>
+      </w:r>
+      <w:proofErr w:type="spellEnd"/>
+      <w:r>
+        <w:rPr>
+          <w:rFonts w:ascii="Times New Roman" w:hAnsi="Times New Roman" w:cs="Times New Roman"/>
+        </w:rPr>
+        <w:t xml:space="preserve"> Salah Satu </w:t>
+      </w:r>
+      <w:proofErr w:type="spellStart"/>
+      <w:r>
+        <w:rPr>
+          <w:rFonts w:ascii="Times New Roman" w:hAnsi="Times New Roman" w:cs="Times New Roman"/>
+        </w:rPr>
+        <w:t>Persyaratan</w:t>
+      </w:r>
+      <w:proofErr w:type="spellEnd"/>
+      <w:r>
+        <w:rPr>
+          <w:rFonts w:ascii="Times New Roman" w:hAnsi="Times New Roman" w:cs="Times New Roman"/>
+        </w:rPr>
+        <w:t xml:space="preserve"> </w:t>
+      </w:r>
+      <w:proofErr w:type="spellStart"/>
+      <w:r>
+        <w:rPr>
+          <w:rFonts w:ascii="Times New Roman" w:hAnsi="Times New Roman" w:cs="Times New Roman"/>
+        </w:rPr>
+        <w:t>Mengikuti</w:t>
+      </w:r>
+      <w:proofErr w:type="spellEnd"/>
+      <w:r>
+        <w:rPr>
+          <w:rFonts w:ascii="Times New Roman" w:hAnsi="Times New Roman" w:cs="Times New Roman"/>
+        </w:rPr>
+        <w:t xml:space="preserve"> </w:t>
       </w:r>
     </w:p>
     <w:p>
@@ -111,12 +211,54 @@
         <w:rPr>
           <w:rFonts w:ascii="Times New Roman" w:hAnsi="Times New Roman" w:cs="Times New Roman"/>
         </w:rPr>
-        <w:t>Uji Kompetensi Keahlian (UKK) dan Ujian Sekolah (US)</w:t>
+        <w:t xml:space="preserve">Uji </w:t>
+      </w:r>
+      <w:proofErr w:type="spellStart"/>
+      <w:r>
+        <w:rPr>
+          <w:rFonts w:ascii="Times New Roman" w:hAnsi="Times New Roman" w:cs="Times New Roman"/>
+        </w:rPr>
+        <w:t>Kompetensi</w:t>
+      </w:r>
+      <w:proofErr w:type="spellEnd"/>
+      <w:r>
+        <w:rPr>
+          <w:rFonts w:ascii="Times New Roman" w:hAnsi="Times New Roman" w:cs="Times New Roman"/>
+        </w:rPr>
+        <w:t xml:space="preserve"> </w:t>
+      </w:r>
+      <w:proofErr w:type="spellStart"/>
+      <w:r>
+        <w:rPr>
+          <w:rFonts w:ascii="Times New Roman" w:hAnsi="Times New Roman" w:cs="Times New Roman"/>
+        </w:rPr>
+        <w:t>Keahlian</w:t>
+      </w:r>
+      <w:proofErr w:type="spellEnd"/>
+      <w:r>
+        <w:rPr>
+          <w:rFonts w:ascii="Times New Roman" w:hAnsi="Times New Roman" w:cs="Times New Roman"/>
+        </w:rPr>
+        <w:t xml:space="preserve"> (UKK) dan </w:t>
+      </w:r>
+      <w:proofErr w:type="spellStart"/>
+      <w:r>
+        <w:rPr>
+          <w:rFonts w:ascii="Times New Roman" w:hAnsi="Times New Roman" w:cs="Times New Roman"/>
+        </w:rPr>
+        <w:t>Ujian</w:t>
+      </w:r>
+      <w:proofErr w:type="spellEnd"/>
+      <w:r>
+        <w:rPr>
+          <w:rFonts w:ascii="Times New Roman" w:hAnsi="Times New Roman" w:cs="Times New Roman"/>
+        </w:rPr>
+        <w:t xml:space="preserve"> Sekolah (US)</w:t>
       </w:r>
     </w:p>
     <w:p>
       <w:pPr>
-        <w:spacing w:before="30" w:after="30"/>
+        <w:spacing w:before="30" w:after="30" w:line="360" w:lineRule="auto"/>
         <w:jc w:val="center"/>
         <w:rPr>
           <w:rFonts w:ascii="Times New Roman" w:hAnsi="Times New Roman" w:cs="Times New Roman"/>
@@ -145,7 +287,7 @@
                     <pic:cNvPicPr/>
                   </pic:nvPicPr>
                   <pic:blipFill>
-                    <a:blip r:embed="rId4">
+                    <a:blip r:embed="rId5">
                       <a:extLst>
                         <a:ext uri="{28A0092B-C50C-407E-A947-70E740481C1C}">
                           <a14:useLocalDpi xmlns:a14="http://schemas.microsoft.com/office/drawing/2010/main" val="0"/>
@@ -174,7 +316,7 @@
     </w:p>
     <w:p>
       <w:pPr>
-        <w:spacing w:before="30" w:after="30"/>
+        <w:spacing w:before="30" w:after="30" w:line="360" w:lineRule="auto"/>
         <w:jc w:val="center"/>
         <w:rPr>
           <w:rFonts w:ascii="Times New Roman" w:hAnsi="Times New Roman" w:cs="Times New Roman"/>
@@ -184,7 +326,7 @@
     </w:p>
     <w:p>
       <w:pPr>
-        <w:spacing w:before="30" w:after="30"/>
+        <w:spacing w:before="30" w:after="30" w:line="360" w:lineRule="auto"/>
         <w:jc w:val="center"/>
         <w:rPr>
           <w:rFonts w:ascii="Times New Roman" w:hAnsi="Times New Roman" w:cs="Times New Roman"/>
@@ -205,7 +347,7 @@
     </w:p>
     <w:p>
       <w:pPr>
-        <w:spacing w:before="30" w:after="30"/>
+        <w:spacing w:before="30" w:after="30" w:line="360" w:lineRule="auto"/>
         <w:jc w:val="center"/>
         <w:rPr>
           <w:rFonts w:ascii="Times New Roman" w:hAnsi="Times New Roman" w:cs="Times New Roman"/>
@@ -215,76 +357,135 @@
         </w:rPr>
       </w:pPr>
     </w:p>
+    <w:tbl>
+      <w:tblPr>
+        <w:tblStyle w:val="TableGrid"/>
+        <w:tblW w:w="0" w:type="auto"/>
+        <w:tblInd w:w="1555" w:type="dxa"/>
+        <w:tblBorders>
+          <w:top w:val="none" w:sz="0" w:space="0" w:color="auto"/>
+          <w:left w:val="none" w:sz="0" w:space="0" w:color="auto"/>
+          <w:bottom w:val="none" w:sz="0" w:space="0" w:color="auto"/>
+          <w:right w:val="none" w:sz="0" w:space="0" w:color="auto"/>
+          <w:insideH w:val="none" w:sz="0" w:space="0" w:color="auto"/>
+          <w:insideV w:val="none" w:sz="0" w:space="0" w:color="auto"/>
+        </w:tblBorders>
+        <w:tblLook w:val="04A0" w:firstRow="1" w:lastRow="0" w:firstColumn="1" w:lastColumn="0" w:noHBand="0" w:noVBand="1"/>
+      </w:tblPr>
+      <w:tblGrid>
+        <w:gridCol w:w="2976"/>
+        <w:gridCol w:w="1560"/>
+      </w:tblGrid>
+      <w:tr>
+        <w:tc>
+          <w:tcPr>
+            <w:tcW w:w="2976" w:type="dxa"/>
+          </w:tcPr>
+          <w:p>
+            <w:pPr>
+              <w:pStyle w:val="ListParagraph"/>
+              <w:numPr>
+                <w:ilvl w:val="0"/>
+                <w:numId w:val="4"/>
+              </w:numPr>
+              <w:spacing w:before="30" w:after="30" w:line="360" w:lineRule="auto"/>
+              <w:rPr>
+                <w:rFonts w:ascii="Times New Roman" w:hAnsi="Times New Roman" w:cs="Times New Roman"/>
+                <w:lang w:val="id-ID"/>
+              </w:rPr>
+            </w:pPr>
+            <w:r>
+              <w:rPr>
+                <w:rFonts w:ascii="Times New Roman" w:hAnsi="Times New Roman" w:cs="Times New Roman"/>
+                <w:lang w:val="id-ID"/>
+              </w:rPr>
+              <w:t>Muhammad Arridho</w:t>
+            </w:r>
+          </w:p>
+        </w:tc>
+        <w:tc>
+          <w:tcPr>
+            <w:tcW w:w="1560" w:type="dxa"/>
+          </w:tcPr>
+          <w:p>
+            <w:pPr>
+              <w:spacing w:before="30" w:after="30" w:line="360" w:lineRule="auto"/>
+              <w:rPr>
+                <w:rFonts w:ascii="Times New Roman" w:hAnsi="Times New Roman" w:cs="Times New Roman"/>
+                <w:lang w:val="id-ID"/>
+              </w:rPr>
+            </w:pPr>
+            <w:r>
+              <w:rPr>
+                <w:rFonts w:ascii="Times New Roman" w:hAnsi="Times New Roman" w:cs="Times New Roman"/>
+              </w:rPr>
+              <w:t>232410077</w:t>
+            </w:r>
+          </w:p>
+        </w:tc>
+      </w:tr>
+      <w:tr>
+        <w:tc>
+          <w:tcPr>
+            <w:tcW w:w="2976" w:type="dxa"/>
+          </w:tcPr>
+          <w:p>
+            <w:pPr>
+              <w:pStyle w:val="ListParagraph"/>
+              <w:numPr>
+                <w:ilvl w:val="0"/>
+                <w:numId w:val="4"/>
+              </w:numPr>
+              <w:spacing w:before="30" w:after="30" w:line="360" w:lineRule="auto"/>
+              <w:rPr>
+                <w:rFonts w:ascii="Times New Roman" w:hAnsi="Times New Roman" w:cs="Times New Roman"/>
+                <w:lang w:val="id-ID"/>
+              </w:rPr>
+            </w:pPr>
+            <w:r>
+              <w:rPr>
+                <w:rFonts w:ascii="Times New Roman" w:hAnsi="Times New Roman" w:cs="Times New Roman"/>
+                <w:lang w:val="id-ID"/>
+              </w:rPr>
+              <w:t>Satria Raja Djuanda</w:t>
+            </w:r>
+          </w:p>
+        </w:tc>
+        <w:tc>
+          <w:tcPr>
+            <w:tcW w:w="1560" w:type="dxa"/>
+          </w:tcPr>
+          <w:p>
+            <w:pPr>
+              <w:spacing w:before="30" w:after="30" w:line="360" w:lineRule="auto"/>
+              <w:rPr>
+                <w:rFonts w:ascii="Times New Roman" w:hAnsi="Times New Roman" w:cs="Times New Roman"/>
+                <w:lang w:val="id-ID"/>
+              </w:rPr>
+            </w:pPr>
+            <w:r>
+              <w:rPr>
+                <w:rFonts w:ascii="Times New Roman" w:hAnsi="Times New Roman" w:cs="Times New Roman"/>
+              </w:rPr>
+              <w:t>232410077</w:t>
+            </w:r>
+          </w:p>
+        </w:tc>
+      </w:tr>
+    </w:tbl>
     <w:p>
       <w:pPr>
-        <w:spacing w:before="30" w:after="30"/>
+        <w:spacing w:before="30" w:after="30" w:line="360" w:lineRule="auto"/>
         <w:jc w:val="center"/>
         <w:rPr>
           <w:rFonts w:ascii="Times New Roman" w:hAnsi="Times New Roman" w:cs="Times New Roman"/>
           <w:lang w:val="id-ID"/>
         </w:rPr>
       </w:pPr>
-      <w:r>
-        <w:rPr>
-          <w:rFonts w:ascii="Times New Roman" w:hAnsi="Times New Roman" w:cs="Times New Roman"/>
-          <w:lang w:val="id-ID"/>
-        </w:rPr>
-        <w:t xml:space="preserve">Muhammad Arridho </w:t>
-      </w:r>
-      <w:r>
-        <w:rPr>
-          <w:rFonts w:ascii="Times New Roman" w:hAnsi="Times New Roman" w:cs="Times New Roman"/>
-          <w:color w:val="0D0D0D"/>
-          <w:shd w:val="clear" w:color="auto" w:fill="FFFFFF"/>
-        </w:rPr>
-        <w:t>232410077</w:t>
-      </w:r>
-      <w:r>
-        <w:rPr>
-          <w:rFonts w:ascii="Times New Roman" w:hAnsi="Times New Roman" w:cs="Times New Roman"/>
-          <w:lang w:val="id-ID"/>
-        </w:rPr>
-        <w:t xml:space="preserve"> </w:t>
-      </w:r>
     </w:p>
     <w:p>
       <w:pPr>
-        <w:spacing w:after="0" w:line="360" w:lineRule="auto"/>
-        <w:jc w:val="center"/>
-        <w:rPr>
-          <w:rFonts w:ascii="Times New Roman" w:hAnsi="Times New Roman" w:cs="Times New Roman"/>
-        </w:rPr>
-      </w:pPr>
-      <w:r>
-        <w:rPr>
-          <w:rFonts w:ascii="Times New Roman" w:hAnsi="Times New Roman" w:cs="Times New Roman"/>
-          <w:color w:val="0D0D0D"/>
-          <w:shd w:val="clear" w:color="auto" w:fill="FFFFFF"/>
-        </w:rPr>
-        <w:t>Satria Raja Djuanda 232410077</w:t>
-      </w:r>
-    </w:p>
-    <w:p>
-      <w:pPr>
-        <w:spacing w:before="30" w:after="30"/>
-        <w:jc w:val="center"/>
-        <w:rPr>
-          <w:rFonts w:ascii="Times New Roman" w:hAnsi="Times New Roman" w:cs="Times New Roman"/>
-          <w:lang w:val="id-ID"/>
-        </w:rPr>
-      </w:pPr>
-      <w:r>
-        <w:rPr>
-          <w:rFonts w:ascii="Times New Roman" w:hAnsi="Times New Roman" w:cs="Times New Roman"/>
-          <w:lang w:val="id-ID"/>
-        </w:rPr>
-        <w:t xml:space="preserve"> </w:t>
-      </w:r>
-    </w:p>
-    <w:p>
-      <w:pPr>
-        <w:spacing w:before="30" w:after="30"/>
-        <w:jc w:val="center"/>
+        <w:spacing w:before="30" w:after="30" w:line="360" w:lineRule="auto"/>
         <w:rPr>
           <w:rFonts w:ascii="Times New Roman" w:hAnsi="Times New Roman" w:cs="Times New Roman"/>
           <w:lang w:val="id-ID"/>
@@ -408,7 +609,16 @@
     </w:p>
     <w:p>
       <w:pPr>
-        <w:spacing w:before="30" w:after="30"/>
+        <w:spacing w:before="30" w:after="30" w:line="360" w:lineRule="auto"/>
+        <w:rPr>
+          <w:rFonts w:ascii="Times New Roman" w:hAnsi="Times New Roman" w:cs="Times New Roman"/>
+          <w:lang w:val="id-ID"/>
+        </w:rPr>
+      </w:pPr>
+    </w:p>
+    <w:p>
+      <w:pPr>
+        <w:spacing w:line="360" w:lineRule="auto"/>
         <w:jc w:val="center"/>
         <w:rPr>
           <w:rFonts w:ascii="Times New Roman" w:hAnsi="Times New Roman" w:cs="Times New Roman"/>
@@ -417,65 +627,16 @@
           <w:lang w:val="id-ID"/>
         </w:rPr>
       </w:pPr>
-    </w:p>
-    <w:p>
-      <w:pPr>
-        <w:spacing w:before="30" w:after="30"/>
-        <w:jc w:val="center"/>
-        <w:rPr>
-          <w:rFonts w:ascii="Times New Roman" w:hAnsi="Times New Roman" w:cs="Times New Roman"/>
-          <w:lang w:val="id-ID"/>
-        </w:rPr>
-      </w:pPr>
-    </w:p>
-    <w:p>
-      <w:pPr>
-        <w:spacing w:before="30" w:after="30"/>
-        <w:jc w:val="center"/>
-        <w:rPr>
-          <w:rFonts w:ascii="Times New Roman" w:hAnsi="Times New Roman" w:cs="Times New Roman"/>
-          <w:lang w:val="id-ID"/>
-        </w:rPr>
-      </w:pPr>
-    </w:p>
-    <w:p>
-      <w:pPr>
-        <w:jc w:val="center"/>
+      <w:r>
         <w:rPr>
           <w:rFonts w:ascii="Times New Roman" w:hAnsi="Times New Roman" w:cs="Times New Roman"/>
           <w:b/>
           <w:bCs/>
           <w:lang w:val="id-ID"/>
         </w:rPr>
-      </w:pPr>
-      <w:r>
-        <w:rPr>
-          <w:rFonts w:ascii="Times New Roman" w:hAnsi="Times New Roman" w:cs="Times New Roman"/>
-          <w:lang w:val="id-ID"/>
-        </w:rPr>
-        <w:br w:type="page"/>
-      </w:r>
-      <w:r>
-        <w:rPr>
-          <w:rFonts w:ascii="Times New Roman" w:hAnsi="Times New Roman" w:cs="Times New Roman"/>
-          <w:b/>
-          <w:bCs/>
-          <w:lang w:val="id-ID"/>
-        </w:rPr>
         <w:lastRenderedPageBreak/>
         <w:t>IDENTITAS SISWA</w:t>
       </w:r>
-    </w:p>
-    <w:p>
-      <w:pPr>
-        <w:jc w:val="center"/>
-        <w:rPr>
-          <w:rFonts w:ascii="Times New Roman" w:hAnsi="Times New Roman" w:cs="Times New Roman"/>
-          <w:b/>
-          <w:bCs/>
-          <w:lang w:val="id-ID"/>
-        </w:rPr>
-      </w:pPr>
     </w:p>
     <w:tbl>
       <w:tblPr>
@@ -505,6 +666,7 @@
           </w:tcPr>
           <w:p>
             <w:pPr>
+              <w:spacing w:line="360" w:lineRule="auto"/>
               <w:rPr>
                 <w:rFonts w:ascii="Times New Roman" w:hAnsi="Times New Roman" w:cs="Times New Roman"/>
                 <w:lang w:val="id-ID"/>
@@ -525,6 +687,7 @@
           </w:tcPr>
           <w:p>
             <w:pPr>
+              <w:spacing w:line="360" w:lineRule="auto"/>
               <w:rPr>
                 <w:rFonts w:ascii="Times New Roman" w:hAnsi="Times New Roman" w:cs="Times New Roman"/>
                 <w:lang w:val="id-ID"/>
@@ -557,6 +720,7 @@
           </w:tcPr>
           <w:p>
             <w:pPr>
+              <w:spacing w:line="360" w:lineRule="auto"/>
               <w:rPr>
                 <w:rFonts w:ascii="Times New Roman" w:hAnsi="Times New Roman" w:cs="Times New Roman"/>
                 <w:lang w:val="id-ID"/>
@@ -577,6 +741,7 @@
           </w:tcPr>
           <w:p>
             <w:pPr>
+              <w:spacing w:line="360" w:lineRule="auto"/>
               <w:rPr>
                 <w:rFonts w:ascii="Times New Roman" w:hAnsi="Times New Roman" w:cs="Times New Roman"/>
                 <w:lang w:val="id-ID"/>
@@ -615,6 +780,7 @@
           </w:tcPr>
           <w:p>
             <w:pPr>
+              <w:spacing w:line="360" w:lineRule="auto"/>
               <w:rPr>
                 <w:rFonts w:ascii="Times New Roman" w:hAnsi="Times New Roman" w:cs="Times New Roman"/>
                 <w:lang w:val="id-ID"/>
@@ -635,6 +801,7 @@
           </w:tcPr>
           <w:p>
             <w:pPr>
+              <w:spacing w:line="360" w:lineRule="auto"/>
               <w:rPr>
                 <w:rFonts w:ascii="Times New Roman" w:hAnsi="Times New Roman" w:cs="Times New Roman"/>
                 <w:lang w:val="id-ID"/>
@@ -674,6 +841,7 @@
           </w:tcPr>
           <w:p>
             <w:pPr>
+              <w:spacing w:line="360" w:lineRule="auto"/>
               <w:rPr>
                 <w:rFonts w:ascii="Times New Roman" w:hAnsi="Times New Roman" w:cs="Times New Roman"/>
                 <w:lang w:val="id-ID"/>
@@ -694,6 +862,7 @@
           </w:tcPr>
           <w:p>
             <w:pPr>
+              <w:spacing w:line="360" w:lineRule="auto"/>
               <w:rPr>
                 <w:rFonts w:ascii="Times New Roman" w:hAnsi="Times New Roman" w:cs="Times New Roman"/>
                 <w:lang w:val="id-ID"/>
@@ -719,6 +888,7 @@
           </w:tcPr>
           <w:p>
             <w:pPr>
+              <w:spacing w:line="360" w:lineRule="auto"/>
               <w:rPr>
                 <w:rFonts w:ascii="Times New Roman" w:hAnsi="Times New Roman" w:cs="Times New Roman"/>
                 <w:lang w:val="id-ID"/>
@@ -739,6 +909,7 @@
           </w:tcPr>
           <w:p>
             <w:pPr>
+              <w:spacing w:line="360" w:lineRule="auto"/>
               <w:rPr>
                 <w:rFonts w:ascii="Times New Roman" w:hAnsi="Times New Roman" w:cs="Times New Roman"/>
                 <w:lang w:val="id-ID"/>
@@ -764,6 +935,7 @@
           </w:tcPr>
           <w:p>
             <w:pPr>
+              <w:spacing w:line="360" w:lineRule="auto"/>
               <w:rPr>
                 <w:rFonts w:ascii="Times New Roman" w:hAnsi="Times New Roman" w:cs="Times New Roman"/>
                 <w:lang w:val="id-ID"/>
@@ -784,6 +956,7 @@
           </w:tcPr>
           <w:p>
             <w:pPr>
+              <w:spacing w:line="360" w:lineRule="auto"/>
               <w:rPr>
                 <w:rFonts w:ascii="Times New Roman" w:hAnsi="Times New Roman" w:cs="Times New Roman"/>
                 <w:lang w:val="id-ID"/>
@@ -816,6 +989,7 @@
           </w:tcPr>
           <w:p>
             <w:pPr>
+              <w:spacing w:line="360" w:lineRule="auto"/>
               <w:rPr>
                 <w:rFonts w:ascii="Times New Roman" w:hAnsi="Times New Roman" w:cs="Times New Roman"/>
                 <w:lang w:val="id-ID"/>
@@ -836,6 +1010,7 @@
           </w:tcPr>
           <w:p>
             <w:pPr>
+              <w:spacing w:line="360" w:lineRule="auto"/>
               <w:rPr>
                 <w:rFonts w:ascii="Times New Roman" w:hAnsi="Times New Roman" w:cs="Times New Roman"/>
                 <w:lang w:val="id-ID"/>
@@ -868,6 +1043,7 @@
           </w:tcPr>
           <w:p>
             <w:pPr>
+              <w:spacing w:line="360" w:lineRule="auto"/>
               <w:rPr>
                 <w:rFonts w:ascii="Times New Roman" w:hAnsi="Times New Roman" w:cs="Times New Roman"/>
                 <w:lang w:val="id-ID"/>
@@ -888,6 +1064,7 @@
           </w:tcPr>
           <w:p>
             <w:pPr>
+              <w:spacing w:line="360" w:lineRule="auto"/>
               <w:rPr>
                 <w:rFonts w:ascii="Times New Roman" w:hAnsi="Times New Roman" w:cs="Times New Roman"/>
                 <w:lang w:val="id-ID"/>
@@ -920,6 +1097,7 @@
           </w:tcPr>
           <w:p>
             <w:pPr>
+              <w:spacing w:line="360" w:lineRule="auto"/>
               <w:rPr>
                 <w:rFonts w:ascii="Times New Roman" w:hAnsi="Times New Roman" w:cs="Times New Roman"/>
                 <w:lang w:val="id-ID"/>
@@ -940,6 +1118,7 @@
           </w:tcPr>
           <w:p>
             <w:pPr>
+              <w:spacing w:line="360" w:lineRule="auto"/>
               <w:rPr>
                 <w:rFonts w:ascii="Times New Roman" w:hAnsi="Times New Roman" w:cs="Times New Roman"/>
                 <w:lang w:val="id-ID"/>
@@ -972,6 +1151,7 @@
           </w:tcPr>
           <w:p>
             <w:pPr>
+              <w:spacing w:line="360" w:lineRule="auto"/>
               <w:rPr>
                 <w:rFonts w:ascii="Times New Roman" w:hAnsi="Times New Roman" w:cs="Times New Roman"/>
                 <w:lang w:val="id-ID"/>
@@ -992,6 +1172,7 @@
           </w:tcPr>
           <w:p>
             <w:pPr>
+              <w:spacing w:line="360" w:lineRule="auto"/>
               <w:rPr>
                 <w:rFonts w:ascii="Times New Roman" w:hAnsi="Times New Roman" w:cs="Times New Roman"/>
               </w:rPr>
@@ -1014,7 +1195,35 @@
               <w:rPr>
                 <w:rFonts w:ascii="Times New Roman" w:hAnsi="Times New Roman" w:cs="Times New Roman"/>
               </w:rPr>
-              <w:t>Gang Olahraga No. 20, Ciriung,</w:t>
+              <w:t xml:space="preserve">Gang </w:t>
+            </w:r>
+            <w:proofErr w:type="spellStart"/>
+            <w:r>
+              <w:rPr>
+                <w:rFonts w:ascii="Times New Roman" w:hAnsi="Times New Roman" w:cs="Times New Roman"/>
+              </w:rPr>
+              <w:t>Olahraga</w:t>
+            </w:r>
+            <w:proofErr w:type="spellEnd"/>
+            <w:r>
+              <w:rPr>
+                <w:rFonts w:ascii="Times New Roman" w:hAnsi="Times New Roman" w:cs="Times New Roman"/>
+              </w:rPr>
+              <w:t xml:space="preserve"> No. 20, </w:t>
+            </w:r>
+            <w:proofErr w:type="spellStart"/>
+            <w:r>
+              <w:rPr>
+                <w:rFonts w:ascii="Times New Roman" w:hAnsi="Times New Roman" w:cs="Times New Roman"/>
+              </w:rPr>
+              <w:t>Ciriung</w:t>
+            </w:r>
+            <w:proofErr w:type="spellEnd"/>
+            <w:r>
+              <w:rPr>
+                <w:rFonts w:ascii="Times New Roman" w:hAnsi="Times New Roman" w:cs="Times New Roman"/>
+              </w:rPr>
+              <w:t>,</w:t>
             </w:r>
             <w:r>
               <w:rPr>
@@ -1022,11 +1231,33 @@
               </w:rPr>
               <w:t xml:space="preserve"> </w:t>
             </w:r>
-            <w:r>
-              <w:rPr>
-                <w:rFonts w:ascii="Times New Roman" w:hAnsi="Times New Roman" w:cs="Times New Roman"/>
-              </w:rPr>
-              <w:t xml:space="preserve">Kecamatan Cibinong, Kabupaten </w:t>
+            <w:proofErr w:type="spellStart"/>
+            <w:r>
+              <w:rPr>
+                <w:rFonts w:ascii="Times New Roman" w:hAnsi="Times New Roman" w:cs="Times New Roman"/>
+              </w:rPr>
+              <w:t>Kecamatan</w:t>
+            </w:r>
+            <w:proofErr w:type="spellEnd"/>
+            <w:r>
+              <w:rPr>
+                <w:rFonts w:ascii="Times New Roman" w:hAnsi="Times New Roman" w:cs="Times New Roman"/>
+              </w:rPr>
+              <w:t xml:space="preserve"> Cibinong, </w:t>
+            </w:r>
+            <w:proofErr w:type="spellStart"/>
+            <w:r>
+              <w:rPr>
+                <w:rFonts w:ascii="Times New Roman" w:hAnsi="Times New Roman" w:cs="Times New Roman"/>
+              </w:rPr>
+              <w:t>Kabupaten</w:t>
+            </w:r>
+            <w:proofErr w:type="spellEnd"/>
+            <w:r>
+              <w:rPr>
+                <w:rFonts w:ascii="Times New Roman" w:hAnsi="Times New Roman" w:cs="Times New Roman"/>
+              </w:rPr>
+              <w:t xml:space="preserve"> </w:t>
             </w:r>
             <w:r>
               <w:rPr>
@@ -1043,6 +1274,7 @@
           </w:p>
           <w:p>
             <w:pPr>
+              <w:spacing w:line="360" w:lineRule="auto"/>
               <w:rPr>
                 <w:rFonts w:ascii="Times New Roman" w:hAnsi="Times New Roman" w:cs="Times New Roman"/>
                 <w:lang w:val="id-ID"/>
@@ -1061,6 +1293,7 @@
           </w:tcPr>
           <w:p>
             <w:pPr>
+              <w:spacing w:line="360" w:lineRule="auto"/>
               <w:rPr>
                 <w:rFonts w:ascii="Times New Roman" w:hAnsi="Times New Roman" w:cs="Times New Roman"/>
                 <w:lang w:val="id-ID"/>
@@ -1081,6 +1314,7 @@
           </w:tcPr>
           <w:p>
             <w:pPr>
+              <w:spacing w:line="360" w:lineRule="auto"/>
               <w:rPr>
                 <w:rFonts w:ascii="Times New Roman" w:hAnsi="Times New Roman" w:cs="Times New Roman"/>
                 <w:lang w:val="id-ID"/>
@@ -1113,6 +1347,7 @@
           </w:tcPr>
           <w:p>
             <w:pPr>
+              <w:spacing w:line="360" w:lineRule="auto"/>
               <w:rPr>
                 <w:rFonts w:ascii="Times New Roman" w:hAnsi="Times New Roman" w:cs="Times New Roman"/>
                 <w:lang w:val="id-ID"/>
@@ -1133,6 +1368,7 @@
           </w:tcPr>
           <w:p>
             <w:pPr>
+              <w:spacing w:line="360" w:lineRule="auto"/>
               <w:rPr>
                 <w:rFonts w:ascii="Times New Roman" w:hAnsi="Times New Roman" w:cs="Times New Roman"/>
                 <w:lang w:val="id-ID"/>
@@ -1158,6 +1394,7 @@
           </w:tcPr>
           <w:p>
             <w:pPr>
+              <w:spacing w:line="360" w:lineRule="auto"/>
               <w:rPr>
                 <w:rFonts w:ascii="Times New Roman" w:hAnsi="Times New Roman" w:cs="Times New Roman"/>
                 <w:lang w:val="id-ID"/>
@@ -1178,6 +1415,7 @@
           </w:tcPr>
           <w:p>
             <w:pPr>
+              <w:spacing w:line="360" w:lineRule="auto"/>
               <w:rPr>
                 <w:rFonts w:ascii="Times New Roman" w:hAnsi="Times New Roman" w:cs="Times New Roman"/>
                 <w:lang w:val="id-ID"/>
@@ -1210,6 +1448,7 @@
           </w:tcPr>
           <w:p>
             <w:pPr>
+              <w:spacing w:line="360" w:lineRule="auto"/>
               <w:rPr>
                 <w:rFonts w:ascii="Times New Roman" w:hAnsi="Times New Roman" w:cs="Times New Roman"/>
                 <w:lang w:val="id-ID"/>
@@ -1230,6 +1469,7 @@
           </w:tcPr>
           <w:p>
             <w:pPr>
+              <w:spacing w:line="360" w:lineRule="auto"/>
               <w:rPr>
                 <w:rFonts w:ascii="Times New Roman" w:hAnsi="Times New Roman" w:cs="Times New Roman"/>
                 <w:lang w:val="id-ID"/>
@@ -1259,6 +1499,7 @@
           </w:p>
           <w:p>
             <w:pPr>
+              <w:spacing w:line="360" w:lineRule="auto"/>
               <w:rPr>
                 <w:rFonts w:ascii="Times New Roman" w:hAnsi="Times New Roman" w:cs="Times New Roman"/>
                 <w:lang w:val="id-ID"/>
@@ -1281,6 +1522,7 @@
           </w:p>
           <w:p>
             <w:pPr>
+              <w:spacing w:line="360" w:lineRule="auto"/>
               <w:rPr>
                 <w:rFonts w:ascii="Times New Roman" w:hAnsi="Times New Roman" w:cs="Times New Roman"/>
                 <w:lang w:val="id-ID"/>
@@ -1306,6 +1548,1234 @@
     </w:tbl>
     <w:p>
       <w:pPr>
+        <w:spacing w:line="360" w:lineRule="auto"/>
+        <w:rPr>
+          <w:rFonts w:ascii="Times New Roman" w:hAnsi="Times New Roman" w:cs="Times New Roman"/>
+          <w:b/>
+          <w:bCs/>
+          <w:lang w:val="id-ID"/>
+        </w:rPr>
+      </w:pPr>
+    </w:p>
+    <w:tbl>
+      <w:tblPr>
+        <w:tblStyle w:val="TableGrid"/>
+        <w:tblpPr w:leftFromText="180" w:rightFromText="180" w:vertAnchor="text" w:horzAnchor="page" w:tblpX="6732" w:tblpY="187"/>
+        <w:tblW w:w="0" w:type="auto"/>
+        <w:tblBorders>
+          <w:top w:val="none" w:sz="0" w:space="0" w:color="auto"/>
+          <w:left w:val="none" w:sz="0" w:space="0" w:color="auto"/>
+          <w:bottom w:val="none" w:sz="0" w:space="0" w:color="auto"/>
+          <w:right w:val="none" w:sz="0" w:space="0" w:color="auto"/>
+          <w:insideH w:val="none" w:sz="0" w:space="0" w:color="auto"/>
+          <w:insideV w:val="none" w:sz="0" w:space="0" w:color="auto"/>
+        </w:tblBorders>
+        <w:tblLook w:val="04A0" w:firstRow="1" w:lastRow="0" w:firstColumn="1" w:lastColumn="0" w:noHBand="0" w:noVBand="1"/>
+      </w:tblPr>
+      <w:tblGrid>
+        <w:gridCol w:w="4088"/>
+      </w:tblGrid>
+      <w:tr>
+        <w:trPr>
+          <w:trHeight w:val="718"/>
+        </w:trPr>
+        <w:tc>
+          <w:tcPr>
+            <w:tcW w:w="4088" w:type="dxa"/>
+          </w:tcPr>
+          <w:p>
+            <w:pPr>
+              <w:spacing w:line="360" w:lineRule="auto"/>
+              <w:rPr>
+                <w:rFonts w:ascii="Times New Roman" w:hAnsi="Times New Roman" w:cs="Times New Roman"/>
+                <w:lang w:val="id-ID"/>
+              </w:rPr>
+            </w:pPr>
+            <w:r>
+              <w:rPr>
+                <w:rFonts w:ascii="Times New Roman" w:hAnsi="Times New Roman" w:cs="Times New Roman"/>
+                <w:lang w:val="id-ID"/>
+              </w:rPr>
+              <w:t>Cibinong, tanggal bulan 2025</w:t>
+            </w:r>
+          </w:p>
+          <w:p>
+            <w:pPr>
+              <w:spacing w:line="360" w:lineRule="auto"/>
+              <w:rPr>
+                <w:rFonts w:ascii="Times New Roman" w:hAnsi="Times New Roman" w:cs="Times New Roman"/>
+                <w:b/>
+                <w:bCs/>
+                <w:lang w:val="id-ID"/>
+              </w:rPr>
+            </w:pPr>
+            <w:r>
+              <w:rPr>
+                <w:rFonts w:ascii="Times New Roman" w:hAnsi="Times New Roman" w:cs="Times New Roman"/>
+                <w:lang w:val="id-ID"/>
+              </w:rPr>
+              <w:t>Penulis,</w:t>
+            </w:r>
+          </w:p>
+        </w:tc>
+      </w:tr>
+      <w:tr>
+        <w:trPr>
+          <w:trHeight w:val="1402"/>
+        </w:trPr>
+        <w:tc>
+          <w:tcPr>
+            <w:tcW w:w="4088" w:type="dxa"/>
+          </w:tcPr>
+          <w:p>
+            <w:pPr>
+              <w:spacing w:line="360" w:lineRule="auto"/>
+              <w:rPr>
+                <w:rFonts w:ascii="Times New Roman" w:hAnsi="Times New Roman" w:cs="Times New Roman"/>
+                <w:b/>
+                <w:bCs/>
+                <w:lang w:val="id-ID"/>
+              </w:rPr>
+            </w:pPr>
+          </w:p>
+        </w:tc>
+      </w:tr>
+      <w:tr>
+        <w:trPr>
+          <w:trHeight w:val="331"/>
+        </w:trPr>
+        <w:tc>
+          <w:tcPr>
+            <w:tcW w:w="4088" w:type="dxa"/>
+          </w:tcPr>
+          <w:p>
+            <w:pPr>
+              <w:rPr>
+                <w:rFonts w:ascii="Times New Roman" w:hAnsi="Times New Roman" w:cs="Times New Roman"/>
+                <w:b/>
+                <w:bCs/>
+                <w:u w:val="single"/>
+                <w:lang w:val="id-ID"/>
+              </w:rPr>
+            </w:pPr>
+            <w:r>
+              <w:rPr>
+                <w:rFonts w:ascii="Times New Roman" w:hAnsi="Times New Roman" w:cs="Times New Roman"/>
+                <w:b/>
+                <w:bCs/>
+                <w:u w:val="single"/>
+                <w:lang w:val="id-ID"/>
+              </w:rPr>
+              <w:t>Muhammad Arridho</w:t>
+            </w:r>
+          </w:p>
+        </w:tc>
+      </w:tr>
+      <w:tr>
+        <w:trPr>
+          <w:trHeight w:val="196"/>
+        </w:trPr>
+        <w:tc>
+          <w:tcPr>
+            <w:tcW w:w="4088" w:type="dxa"/>
+          </w:tcPr>
+          <w:p>
+            <w:pPr>
+              <w:rPr>
+                <w:rFonts w:ascii="Times New Roman" w:hAnsi="Times New Roman" w:cs="Times New Roman"/>
+                <w:lang w:val="id-ID"/>
+              </w:rPr>
+            </w:pPr>
+            <w:r>
+              <w:rPr>
+                <w:rFonts w:ascii="Times New Roman" w:hAnsi="Times New Roman" w:cs="Times New Roman"/>
+                <w:lang w:val="id-ID"/>
+              </w:rPr>
+              <w:t>NIS 999999999999</w:t>
+            </w:r>
+          </w:p>
+        </w:tc>
+      </w:tr>
+    </w:tbl>
+    <w:p>
+      <w:pPr>
+        <w:spacing w:line="360" w:lineRule="auto"/>
+        <w:rPr>
+          <w:rFonts w:ascii="Times New Roman" w:hAnsi="Times New Roman" w:cs="Times New Roman"/>
+          <w:b/>
+          <w:bCs/>
+          <w:lang w:val="id-ID"/>
+        </w:rPr>
+      </w:pPr>
+    </w:p>
+    <w:p>
+      <w:pPr>
+        <w:spacing w:line="360" w:lineRule="auto"/>
+        <w:jc w:val="center"/>
+        <w:rPr>
+          <w:rFonts w:ascii="Times New Roman" w:hAnsi="Times New Roman" w:cs="Times New Roman"/>
+          <w:b/>
+          <w:bCs/>
+          <w:lang w:val="id-ID"/>
+        </w:rPr>
+      </w:pPr>
+      <w:r>
+        <w:rPr>
+          <w:rFonts w:ascii="Times New Roman" w:hAnsi="Times New Roman" w:cs="Times New Roman"/>
+          <w:b/>
+          <w:bCs/>
+          <w:lang w:val="id-ID"/>
+        </w:rPr>
+        <w:br w:type="page"/>
+      </w:r>
+      <w:r>
+        <w:rPr>
+          <w:rFonts w:ascii="Times New Roman" w:hAnsi="Times New Roman" w:cs="Times New Roman"/>
+          <w:b/>
+          <w:bCs/>
+          <w:lang w:val="id-ID"/>
+        </w:rPr>
+        <w:lastRenderedPageBreak/>
+        <w:t>IDENTITAS SISWA</w:t>
+      </w:r>
+    </w:p>
+    <w:tbl>
+      <w:tblPr>
+        <w:tblStyle w:val="TableGrid"/>
+        <w:tblW w:w="8091" w:type="dxa"/>
+        <w:tblBorders>
+          <w:top w:val="none" w:sz="0" w:space="0" w:color="auto"/>
+          <w:left w:val="none" w:sz="0" w:space="0" w:color="auto"/>
+          <w:bottom w:val="none" w:sz="0" w:space="0" w:color="auto"/>
+          <w:right w:val="none" w:sz="0" w:space="0" w:color="auto"/>
+          <w:insideH w:val="none" w:sz="0" w:space="0" w:color="auto"/>
+          <w:insideV w:val="none" w:sz="0" w:space="0" w:color="auto"/>
+        </w:tblBorders>
+        <w:tblLook w:val="04A0" w:firstRow="1" w:lastRow="0" w:firstColumn="1" w:lastColumn="0" w:noHBand="0" w:noVBand="1"/>
+      </w:tblPr>
+      <w:tblGrid>
+        <w:gridCol w:w="4045"/>
+        <w:gridCol w:w="4046"/>
+      </w:tblGrid>
+      <w:tr>
+        <w:trPr>
+          <w:trHeight w:val="380"/>
+        </w:trPr>
+        <w:tc>
+          <w:tcPr>
+            <w:tcW w:w="4045" w:type="dxa"/>
+          </w:tcPr>
+          <w:p>
+            <w:pPr>
+              <w:spacing w:line="360" w:lineRule="auto"/>
+              <w:rPr>
+                <w:rFonts w:ascii="Times New Roman" w:hAnsi="Times New Roman" w:cs="Times New Roman"/>
+                <w:lang w:val="id-ID"/>
+              </w:rPr>
+            </w:pPr>
+            <w:r>
+              <w:rPr>
+                <w:rFonts w:ascii="Times New Roman" w:hAnsi="Times New Roman" w:cs="Times New Roman"/>
+                <w:lang w:val="id-ID"/>
+              </w:rPr>
+              <w:t>Nama</w:t>
+            </w:r>
+          </w:p>
+        </w:tc>
+        <w:tc>
+          <w:tcPr>
+            <w:tcW w:w="4046" w:type="dxa"/>
+          </w:tcPr>
+          <w:p>
+            <w:pPr>
+              <w:spacing w:line="360" w:lineRule="auto"/>
+              <w:rPr>
+                <w:rFonts w:ascii="Times New Roman" w:hAnsi="Times New Roman" w:cs="Times New Roman"/>
+                <w:lang w:val="id-ID"/>
+              </w:rPr>
+            </w:pPr>
+            <w:r>
+              <w:rPr>
+                <w:rFonts w:ascii="Times New Roman" w:hAnsi="Times New Roman" w:cs="Times New Roman"/>
+                <w:lang w:val="id-ID"/>
+              </w:rPr>
+              <w:t>:</w:t>
+            </w:r>
+            <w:r>
+              <w:rPr>
+                <w:rFonts w:ascii="Times New Roman" w:hAnsi="Times New Roman" w:cs="Times New Roman"/>
+                <w:lang w:val="id-ID"/>
+              </w:rPr>
+              <w:t xml:space="preserve"> </w:t>
+            </w:r>
+            <w:r>
+              <w:rPr>
+                <w:rFonts w:ascii="Times New Roman" w:hAnsi="Times New Roman" w:cs="Times New Roman"/>
+                <w:lang w:val="id-ID"/>
+              </w:rPr>
+              <w:t>Satria Raja Djuanda</w:t>
+            </w:r>
+          </w:p>
+        </w:tc>
+      </w:tr>
+      <w:tr>
+        <w:trPr>
+          <w:trHeight w:val="380"/>
+        </w:trPr>
+        <w:tc>
+          <w:tcPr>
+            <w:tcW w:w="4045" w:type="dxa"/>
+          </w:tcPr>
+          <w:p>
+            <w:pPr>
+              <w:spacing w:line="360" w:lineRule="auto"/>
+              <w:rPr>
+                <w:rFonts w:ascii="Times New Roman" w:hAnsi="Times New Roman" w:cs="Times New Roman"/>
+                <w:lang w:val="id-ID"/>
+              </w:rPr>
+            </w:pPr>
+            <w:r>
+              <w:rPr>
+                <w:rFonts w:ascii="Times New Roman" w:hAnsi="Times New Roman" w:cs="Times New Roman"/>
+                <w:lang w:val="id-ID"/>
+              </w:rPr>
+              <w:t>Nomor Induk Siswa</w:t>
+            </w:r>
+          </w:p>
+        </w:tc>
+        <w:tc>
+          <w:tcPr>
+            <w:tcW w:w="4046" w:type="dxa"/>
+          </w:tcPr>
+          <w:p>
+            <w:pPr>
+              <w:spacing w:line="360" w:lineRule="auto"/>
+              <w:rPr>
+                <w:rFonts w:ascii="Times New Roman" w:hAnsi="Times New Roman" w:cs="Times New Roman"/>
+                <w:lang w:val="id-ID"/>
+              </w:rPr>
+            </w:pPr>
+            <w:r>
+              <w:rPr>
+                <w:rFonts w:ascii="Times New Roman" w:hAnsi="Times New Roman" w:cs="Times New Roman"/>
+                <w:lang w:val="id-ID"/>
+              </w:rPr>
+              <w:t>:</w:t>
+            </w:r>
+            <w:r>
+              <w:rPr>
+                <w:rFonts w:ascii="Times New Roman" w:hAnsi="Times New Roman" w:cs="Times New Roman"/>
+                <w:lang w:val="id-ID"/>
+              </w:rPr>
+              <w:t xml:space="preserve"> </w:t>
+            </w:r>
+            <w:r>
+              <w:rPr>
+                <w:rFonts w:ascii="Times New Roman" w:hAnsi="Times New Roman" w:cs="Times New Roman"/>
+              </w:rPr>
+              <w:t>232410077</w:t>
+            </w:r>
+          </w:p>
+        </w:tc>
+      </w:tr>
+      <w:tr>
+        <w:trPr>
+          <w:trHeight w:val="365"/>
+        </w:trPr>
+        <w:tc>
+          <w:tcPr>
+            <w:tcW w:w="4045" w:type="dxa"/>
+          </w:tcPr>
+          <w:p>
+            <w:pPr>
+              <w:spacing w:line="360" w:lineRule="auto"/>
+              <w:rPr>
+                <w:rFonts w:ascii="Times New Roman" w:hAnsi="Times New Roman" w:cs="Times New Roman"/>
+                <w:lang w:val="id-ID"/>
+              </w:rPr>
+            </w:pPr>
+            <w:r>
+              <w:rPr>
+                <w:rFonts w:ascii="Times New Roman" w:hAnsi="Times New Roman" w:cs="Times New Roman"/>
+                <w:lang w:val="id-ID"/>
+              </w:rPr>
+              <w:t>Tempat, Tanggal Lahir</w:t>
+            </w:r>
+          </w:p>
+        </w:tc>
+        <w:tc>
+          <w:tcPr>
+            <w:tcW w:w="4046" w:type="dxa"/>
+          </w:tcPr>
+          <w:p>
+            <w:pPr>
+              <w:spacing w:line="360" w:lineRule="auto"/>
+              <w:rPr>
+                <w:rFonts w:ascii="Times New Roman" w:hAnsi="Times New Roman" w:cs="Times New Roman"/>
+                <w:lang w:val="id-ID"/>
+              </w:rPr>
+            </w:pPr>
+            <w:r>
+              <w:rPr>
+                <w:rFonts w:ascii="Times New Roman" w:hAnsi="Times New Roman" w:cs="Times New Roman"/>
+                <w:lang w:val="id-ID"/>
+              </w:rPr>
+              <w:t>:</w:t>
+            </w:r>
+            <w:r>
+              <w:rPr>
+                <w:rFonts w:ascii="Times New Roman" w:hAnsi="Times New Roman" w:cs="Times New Roman"/>
+                <w:lang w:val="id-ID"/>
+              </w:rPr>
+              <w:t xml:space="preserve"> -</w:t>
+            </w:r>
+          </w:p>
+        </w:tc>
+      </w:tr>
+      <w:tr>
+        <w:trPr>
+          <w:trHeight w:val="380"/>
+        </w:trPr>
+        <w:tc>
+          <w:tcPr>
+            <w:tcW w:w="4045" w:type="dxa"/>
+          </w:tcPr>
+          <w:p>
+            <w:pPr>
+              <w:spacing w:line="360" w:lineRule="auto"/>
+              <w:rPr>
+                <w:rFonts w:ascii="Times New Roman" w:hAnsi="Times New Roman" w:cs="Times New Roman"/>
+                <w:lang w:val="id-ID"/>
+              </w:rPr>
+            </w:pPr>
+            <w:r>
+              <w:rPr>
+                <w:rFonts w:ascii="Times New Roman" w:hAnsi="Times New Roman" w:cs="Times New Roman"/>
+                <w:lang w:val="id-ID"/>
+              </w:rPr>
+              <w:t>Kelas</w:t>
+            </w:r>
+          </w:p>
+        </w:tc>
+        <w:tc>
+          <w:tcPr>
+            <w:tcW w:w="4046" w:type="dxa"/>
+          </w:tcPr>
+          <w:p>
+            <w:pPr>
+              <w:spacing w:line="360" w:lineRule="auto"/>
+              <w:rPr>
+                <w:rFonts w:ascii="Times New Roman" w:hAnsi="Times New Roman" w:cs="Times New Roman"/>
+                <w:lang w:val="id-ID"/>
+              </w:rPr>
+            </w:pPr>
+            <w:r>
+              <w:rPr>
+                <w:rFonts w:ascii="Times New Roman" w:hAnsi="Times New Roman" w:cs="Times New Roman"/>
+                <w:lang w:val="id-ID"/>
+              </w:rPr>
+              <w:t>: XI RPL 2</w:t>
+            </w:r>
+          </w:p>
+        </w:tc>
+      </w:tr>
+      <w:tr>
+        <w:trPr>
+          <w:trHeight w:val="380"/>
+        </w:trPr>
+        <w:tc>
+          <w:tcPr>
+            <w:tcW w:w="4045" w:type="dxa"/>
+          </w:tcPr>
+          <w:p>
+            <w:pPr>
+              <w:spacing w:line="360" w:lineRule="auto"/>
+              <w:rPr>
+                <w:rFonts w:ascii="Times New Roman" w:hAnsi="Times New Roman" w:cs="Times New Roman"/>
+                <w:lang w:val="id-ID"/>
+              </w:rPr>
+            </w:pPr>
+            <w:r>
+              <w:rPr>
+                <w:rFonts w:ascii="Times New Roman" w:hAnsi="Times New Roman" w:cs="Times New Roman"/>
+                <w:lang w:val="id-ID"/>
+              </w:rPr>
+              <w:t>Jenis Kelamin</w:t>
+            </w:r>
+          </w:p>
+        </w:tc>
+        <w:tc>
+          <w:tcPr>
+            <w:tcW w:w="4046" w:type="dxa"/>
+          </w:tcPr>
+          <w:p>
+            <w:pPr>
+              <w:spacing w:line="360" w:lineRule="auto"/>
+              <w:rPr>
+                <w:rFonts w:ascii="Times New Roman" w:hAnsi="Times New Roman" w:cs="Times New Roman"/>
+                <w:lang w:val="id-ID"/>
+              </w:rPr>
+            </w:pPr>
+            <w:r>
+              <w:rPr>
+                <w:rFonts w:ascii="Times New Roman" w:hAnsi="Times New Roman" w:cs="Times New Roman"/>
+                <w:lang w:val="id-ID"/>
+              </w:rPr>
+              <w:t>: Laki Laki</w:t>
+            </w:r>
+          </w:p>
+        </w:tc>
+      </w:tr>
+      <w:tr>
+        <w:trPr>
+          <w:trHeight w:val="380"/>
+        </w:trPr>
+        <w:tc>
+          <w:tcPr>
+            <w:tcW w:w="4045" w:type="dxa"/>
+          </w:tcPr>
+          <w:p>
+            <w:pPr>
+              <w:spacing w:line="360" w:lineRule="auto"/>
+              <w:rPr>
+                <w:rFonts w:ascii="Times New Roman" w:hAnsi="Times New Roman" w:cs="Times New Roman"/>
+                <w:lang w:val="id-ID"/>
+              </w:rPr>
+            </w:pPr>
+            <w:r>
+              <w:rPr>
+                <w:rFonts w:ascii="Times New Roman" w:hAnsi="Times New Roman" w:cs="Times New Roman"/>
+                <w:lang w:val="id-ID"/>
+              </w:rPr>
+              <w:t>Golongan Darah</w:t>
+            </w:r>
+          </w:p>
+        </w:tc>
+        <w:tc>
+          <w:tcPr>
+            <w:tcW w:w="4046" w:type="dxa"/>
+          </w:tcPr>
+          <w:p>
+            <w:pPr>
+              <w:spacing w:line="360" w:lineRule="auto"/>
+              <w:rPr>
+                <w:rFonts w:ascii="Times New Roman" w:hAnsi="Times New Roman" w:cs="Times New Roman"/>
+                <w:lang w:val="id-ID"/>
+              </w:rPr>
+            </w:pPr>
+            <w:r>
+              <w:rPr>
+                <w:rFonts w:ascii="Times New Roman" w:hAnsi="Times New Roman" w:cs="Times New Roman"/>
+                <w:lang w:val="id-ID"/>
+              </w:rPr>
+              <w:t xml:space="preserve">: </w:t>
+            </w:r>
+            <w:r>
+              <w:rPr>
+                <w:rFonts w:ascii="Times New Roman" w:hAnsi="Times New Roman" w:cs="Times New Roman"/>
+                <w:lang w:val="id-ID"/>
+              </w:rPr>
+              <w:t>O</w:t>
+            </w:r>
+          </w:p>
+        </w:tc>
+      </w:tr>
+      <w:tr>
+        <w:trPr>
+          <w:trHeight w:val="380"/>
+        </w:trPr>
+        <w:tc>
+          <w:tcPr>
+            <w:tcW w:w="4045" w:type="dxa"/>
+          </w:tcPr>
+          <w:p>
+            <w:pPr>
+              <w:spacing w:line="360" w:lineRule="auto"/>
+              <w:rPr>
+                <w:rFonts w:ascii="Times New Roman" w:hAnsi="Times New Roman" w:cs="Times New Roman"/>
+                <w:lang w:val="id-ID"/>
+              </w:rPr>
+            </w:pPr>
+            <w:r>
+              <w:rPr>
+                <w:rFonts w:ascii="Times New Roman" w:hAnsi="Times New Roman" w:cs="Times New Roman"/>
+                <w:lang w:val="id-ID"/>
+              </w:rPr>
+              <w:t>Alamat</w:t>
+            </w:r>
+          </w:p>
+        </w:tc>
+        <w:tc>
+          <w:tcPr>
+            <w:tcW w:w="4046" w:type="dxa"/>
+          </w:tcPr>
+          <w:p>
+            <w:pPr>
+              <w:spacing w:line="360" w:lineRule="auto"/>
+              <w:rPr>
+                <w:rFonts w:ascii="Times New Roman" w:hAnsi="Times New Roman" w:cs="Times New Roman"/>
+                <w:lang w:val="id-ID"/>
+              </w:rPr>
+            </w:pPr>
+            <w:r>
+              <w:rPr>
+                <w:rFonts w:ascii="Times New Roman" w:hAnsi="Times New Roman" w:cs="Times New Roman"/>
+                <w:lang w:val="id-ID"/>
+              </w:rPr>
+              <w:t>: -</w:t>
+            </w:r>
+          </w:p>
+        </w:tc>
+      </w:tr>
+      <w:tr>
+        <w:trPr>
+          <w:trHeight w:val="380"/>
+        </w:trPr>
+        <w:tc>
+          <w:tcPr>
+            <w:tcW w:w="4045" w:type="dxa"/>
+          </w:tcPr>
+          <w:p>
+            <w:pPr>
+              <w:spacing w:line="360" w:lineRule="auto"/>
+              <w:rPr>
+                <w:rFonts w:ascii="Times New Roman" w:hAnsi="Times New Roman" w:cs="Times New Roman"/>
+                <w:lang w:val="id-ID"/>
+              </w:rPr>
+            </w:pPr>
+            <w:r>
+              <w:rPr>
+                <w:rFonts w:ascii="Times New Roman" w:hAnsi="Times New Roman" w:cs="Times New Roman"/>
+                <w:lang w:val="id-ID"/>
+              </w:rPr>
+              <w:t>Nomor Telepon</w:t>
+            </w:r>
+          </w:p>
+        </w:tc>
+        <w:tc>
+          <w:tcPr>
+            <w:tcW w:w="4046" w:type="dxa"/>
+          </w:tcPr>
+          <w:p>
+            <w:pPr>
+              <w:spacing w:line="360" w:lineRule="auto"/>
+              <w:rPr>
+                <w:rFonts w:ascii="Times New Roman" w:hAnsi="Times New Roman" w:cs="Times New Roman"/>
+                <w:lang w:val="id-ID"/>
+              </w:rPr>
+            </w:pPr>
+            <w:r>
+              <w:rPr>
+                <w:rFonts w:ascii="Times New Roman" w:hAnsi="Times New Roman" w:cs="Times New Roman"/>
+                <w:lang w:val="id-ID"/>
+              </w:rPr>
+              <w:t xml:space="preserve">: </w:t>
+            </w:r>
+            <w:r>
+              <w:rPr>
+                <w:rFonts w:ascii="Times New Roman" w:hAnsi="Times New Roman" w:cs="Times New Roman"/>
+                <w:lang w:val="id-ID"/>
+              </w:rPr>
+              <w:t>08993837383</w:t>
+            </w:r>
+          </w:p>
+        </w:tc>
+      </w:tr>
+      <w:tr>
+        <w:trPr>
+          <w:trHeight w:val="365"/>
+        </w:trPr>
+        <w:tc>
+          <w:tcPr>
+            <w:tcW w:w="4045" w:type="dxa"/>
+          </w:tcPr>
+          <w:p>
+            <w:pPr>
+              <w:spacing w:line="360" w:lineRule="auto"/>
+              <w:rPr>
+                <w:rFonts w:ascii="Times New Roman" w:hAnsi="Times New Roman" w:cs="Times New Roman"/>
+                <w:lang w:val="id-ID"/>
+              </w:rPr>
+            </w:pPr>
+            <w:r>
+              <w:rPr>
+                <w:rFonts w:ascii="Times New Roman" w:hAnsi="Times New Roman" w:cs="Times New Roman"/>
+                <w:lang w:val="id-ID"/>
+              </w:rPr>
+              <w:t>Satuan Pendidikan</w:t>
+            </w:r>
+          </w:p>
+        </w:tc>
+        <w:tc>
+          <w:tcPr>
+            <w:tcW w:w="4046" w:type="dxa"/>
+          </w:tcPr>
+          <w:p>
+            <w:pPr>
+              <w:spacing w:line="360" w:lineRule="auto"/>
+              <w:rPr>
+                <w:rFonts w:ascii="Times New Roman" w:hAnsi="Times New Roman" w:cs="Times New Roman"/>
+                <w:lang w:val="id-ID"/>
+              </w:rPr>
+            </w:pPr>
+            <w:r>
+              <w:rPr>
+                <w:rFonts w:ascii="Times New Roman" w:hAnsi="Times New Roman" w:cs="Times New Roman"/>
+                <w:lang w:val="id-ID"/>
+              </w:rPr>
+              <w:t>: SMK Plus Pelita Nusantara</w:t>
+            </w:r>
+          </w:p>
+        </w:tc>
+      </w:tr>
+      <w:tr>
+        <w:trPr>
+          <w:trHeight w:val="380"/>
+        </w:trPr>
+        <w:tc>
+          <w:tcPr>
+            <w:tcW w:w="4045" w:type="dxa"/>
+          </w:tcPr>
+          <w:p>
+            <w:pPr>
+              <w:spacing w:line="360" w:lineRule="auto"/>
+              <w:rPr>
+                <w:rFonts w:ascii="Times New Roman" w:hAnsi="Times New Roman" w:cs="Times New Roman"/>
+                <w:lang w:val="id-ID"/>
+              </w:rPr>
+            </w:pPr>
+            <w:r>
+              <w:rPr>
+                <w:rFonts w:ascii="Times New Roman" w:hAnsi="Times New Roman" w:cs="Times New Roman"/>
+                <w:lang w:val="id-ID"/>
+              </w:rPr>
+              <w:t>Alamat Satuan Pendidikan</w:t>
+            </w:r>
+          </w:p>
+        </w:tc>
+        <w:tc>
+          <w:tcPr>
+            <w:tcW w:w="4046" w:type="dxa"/>
+          </w:tcPr>
+          <w:p>
+            <w:pPr>
+              <w:spacing w:line="360" w:lineRule="auto"/>
+              <w:rPr>
+                <w:rFonts w:ascii="Times New Roman" w:hAnsi="Times New Roman" w:cs="Times New Roman"/>
+              </w:rPr>
+            </w:pPr>
+            <w:r>
+              <w:rPr>
+                <w:rFonts w:ascii="Times New Roman" w:hAnsi="Times New Roman" w:cs="Times New Roman"/>
+                <w:lang w:val="id-ID"/>
+              </w:rPr>
+              <w:t xml:space="preserve">: </w:t>
+            </w:r>
+            <w:r>
+              <w:rPr>
+                <w:rFonts w:ascii="Times New Roman" w:hAnsi="Times New Roman" w:cs="Times New Roman"/>
+              </w:rPr>
+              <w:t xml:space="preserve">Gang </w:t>
+            </w:r>
+            <w:proofErr w:type="spellStart"/>
+            <w:r>
+              <w:rPr>
+                <w:rFonts w:ascii="Times New Roman" w:hAnsi="Times New Roman" w:cs="Times New Roman"/>
+              </w:rPr>
+              <w:t>Olahraga</w:t>
+            </w:r>
+            <w:proofErr w:type="spellEnd"/>
+            <w:r>
+              <w:rPr>
+                <w:rFonts w:ascii="Times New Roman" w:hAnsi="Times New Roman" w:cs="Times New Roman"/>
+              </w:rPr>
+              <w:t xml:space="preserve"> No. 20, </w:t>
+            </w:r>
+            <w:proofErr w:type="spellStart"/>
+            <w:r>
+              <w:rPr>
+                <w:rFonts w:ascii="Times New Roman" w:hAnsi="Times New Roman" w:cs="Times New Roman"/>
+              </w:rPr>
+              <w:t>Ciriung</w:t>
+            </w:r>
+            <w:proofErr w:type="spellEnd"/>
+            <w:r>
+              <w:rPr>
+                <w:rFonts w:ascii="Times New Roman" w:hAnsi="Times New Roman" w:cs="Times New Roman"/>
+              </w:rPr>
+              <w:t>,</w:t>
+            </w:r>
+            <w:r>
+              <w:rPr>
+                <w:rFonts w:ascii="Times New Roman" w:hAnsi="Times New Roman" w:cs="Times New Roman"/>
+              </w:rPr>
+              <w:t xml:space="preserve"> </w:t>
+            </w:r>
+            <w:proofErr w:type="spellStart"/>
+            <w:r>
+              <w:rPr>
+                <w:rFonts w:ascii="Times New Roman" w:hAnsi="Times New Roman" w:cs="Times New Roman"/>
+              </w:rPr>
+              <w:t>Kecamatan</w:t>
+            </w:r>
+            <w:proofErr w:type="spellEnd"/>
+            <w:r>
+              <w:rPr>
+                <w:rFonts w:ascii="Times New Roman" w:hAnsi="Times New Roman" w:cs="Times New Roman"/>
+              </w:rPr>
+              <w:t xml:space="preserve"> Cibinong, </w:t>
+            </w:r>
+            <w:proofErr w:type="spellStart"/>
+            <w:r>
+              <w:rPr>
+                <w:rFonts w:ascii="Times New Roman" w:hAnsi="Times New Roman" w:cs="Times New Roman"/>
+              </w:rPr>
+              <w:t>Kabupaten</w:t>
+            </w:r>
+            <w:proofErr w:type="spellEnd"/>
+            <w:r>
+              <w:rPr>
+                <w:rFonts w:ascii="Times New Roman" w:hAnsi="Times New Roman" w:cs="Times New Roman"/>
+              </w:rPr>
+              <w:t xml:space="preserve"> </w:t>
+            </w:r>
+            <w:r>
+              <w:rPr>
+                <w:rFonts w:ascii="Times New Roman" w:hAnsi="Times New Roman" w:cs="Times New Roman"/>
+              </w:rPr>
+              <w:t xml:space="preserve">        </w:t>
+            </w:r>
+            <w:r>
+              <w:rPr>
+                <w:rFonts w:ascii="Times New Roman" w:hAnsi="Times New Roman" w:cs="Times New Roman"/>
+              </w:rPr>
+              <w:t>Bogor, Jawa Barat 16918</w:t>
+            </w:r>
+          </w:p>
+          <w:p>
+            <w:pPr>
+              <w:spacing w:line="360" w:lineRule="auto"/>
+              <w:rPr>
+                <w:rFonts w:ascii="Times New Roman" w:hAnsi="Times New Roman" w:cs="Times New Roman"/>
+                <w:lang w:val="id-ID"/>
+              </w:rPr>
+            </w:pPr>
+          </w:p>
+        </w:tc>
+      </w:tr>
+      <w:tr>
+        <w:trPr>
+          <w:trHeight w:val="380"/>
+        </w:trPr>
+        <w:tc>
+          <w:tcPr>
+            <w:tcW w:w="4045" w:type="dxa"/>
+          </w:tcPr>
+          <w:p>
+            <w:pPr>
+              <w:spacing w:line="360" w:lineRule="auto"/>
+              <w:rPr>
+                <w:rFonts w:ascii="Times New Roman" w:hAnsi="Times New Roman" w:cs="Times New Roman"/>
+                <w:lang w:val="id-ID"/>
+              </w:rPr>
+            </w:pPr>
+            <w:r>
+              <w:rPr>
+                <w:rFonts w:ascii="Times New Roman" w:hAnsi="Times New Roman" w:cs="Times New Roman"/>
+                <w:lang w:val="id-ID"/>
+              </w:rPr>
+              <w:t>Nama Orang Tua/Wali</w:t>
+            </w:r>
+          </w:p>
+        </w:tc>
+        <w:tc>
+          <w:tcPr>
+            <w:tcW w:w="4046" w:type="dxa"/>
+          </w:tcPr>
+          <w:p>
+            <w:pPr>
+              <w:spacing w:line="360" w:lineRule="auto"/>
+              <w:rPr>
+                <w:rFonts w:ascii="Times New Roman" w:hAnsi="Times New Roman" w:cs="Times New Roman"/>
+                <w:lang w:val="id-ID"/>
+              </w:rPr>
+            </w:pPr>
+            <w:r>
+              <w:rPr>
+                <w:rFonts w:ascii="Times New Roman" w:hAnsi="Times New Roman" w:cs="Times New Roman"/>
+                <w:lang w:val="id-ID"/>
+              </w:rPr>
+              <w:t>: -</w:t>
+            </w:r>
+          </w:p>
+        </w:tc>
+      </w:tr>
+      <w:tr>
+        <w:trPr>
+          <w:trHeight w:val="380"/>
+        </w:trPr>
+        <w:tc>
+          <w:tcPr>
+            <w:tcW w:w="4045" w:type="dxa"/>
+          </w:tcPr>
+          <w:p>
+            <w:pPr>
+              <w:spacing w:line="360" w:lineRule="auto"/>
+              <w:rPr>
+                <w:rFonts w:ascii="Times New Roman" w:hAnsi="Times New Roman" w:cs="Times New Roman"/>
+                <w:lang w:val="id-ID"/>
+              </w:rPr>
+            </w:pPr>
+            <w:r>
+              <w:rPr>
+                <w:rFonts w:ascii="Times New Roman" w:hAnsi="Times New Roman" w:cs="Times New Roman"/>
+                <w:lang w:val="id-ID"/>
+              </w:rPr>
+              <w:t>Alamat Orang Tua/Wali</w:t>
+            </w:r>
+          </w:p>
+        </w:tc>
+        <w:tc>
+          <w:tcPr>
+            <w:tcW w:w="4046" w:type="dxa"/>
+          </w:tcPr>
+          <w:p>
+            <w:pPr>
+              <w:spacing w:line="360" w:lineRule="auto"/>
+              <w:rPr>
+                <w:rFonts w:ascii="Times New Roman" w:hAnsi="Times New Roman" w:cs="Times New Roman"/>
+                <w:lang w:val="id-ID"/>
+              </w:rPr>
+            </w:pPr>
+            <w:r>
+              <w:rPr>
+                <w:rFonts w:ascii="Times New Roman" w:hAnsi="Times New Roman" w:cs="Times New Roman"/>
+                <w:lang w:val="id-ID"/>
+              </w:rPr>
+              <w:t>: -</w:t>
+            </w:r>
+          </w:p>
+        </w:tc>
+      </w:tr>
+      <w:tr>
+        <w:trPr>
+          <w:trHeight w:val="380"/>
+        </w:trPr>
+        <w:tc>
+          <w:tcPr>
+            <w:tcW w:w="4045" w:type="dxa"/>
+          </w:tcPr>
+          <w:p>
+            <w:pPr>
+              <w:spacing w:line="360" w:lineRule="auto"/>
+              <w:rPr>
+                <w:rFonts w:ascii="Times New Roman" w:hAnsi="Times New Roman" w:cs="Times New Roman"/>
+                <w:lang w:val="id-ID"/>
+              </w:rPr>
+            </w:pPr>
+            <w:r>
+              <w:rPr>
+                <w:rFonts w:ascii="Times New Roman" w:hAnsi="Times New Roman" w:cs="Times New Roman"/>
+                <w:lang w:val="id-ID"/>
+              </w:rPr>
+              <w:t>Nomor Telepon Orang Tua/Wali</w:t>
+            </w:r>
+          </w:p>
+        </w:tc>
+        <w:tc>
+          <w:tcPr>
+            <w:tcW w:w="4046" w:type="dxa"/>
+          </w:tcPr>
+          <w:p>
+            <w:pPr>
+              <w:spacing w:line="360" w:lineRule="auto"/>
+              <w:rPr>
+                <w:rFonts w:ascii="Times New Roman" w:hAnsi="Times New Roman" w:cs="Times New Roman"/>
+                <w:lang w:val="id-ID"/>
+              </w:rPr>
+            </w:pPr>
+            <w:r>
+              <w:rPr>
+                <w:rFonts w:ascii="Times New Roman" w:hAnsi="Times New Roman" w:cs="Times New Roman"/>
+                <w:lang w:val="id-ID"/>
+              </w:rPr>
+              <w:t>: -</w:t>
+            </w:r>
+          </w:p>
+        </w:tc>
+      </w:tr>
+      <w:tr>
+        <w:trPr>
+          <w:trHeight w:val="365"/>
+        </w:trPr>
+        <w:tc>
+          <w:tcPr>
+            <w:tcW w:w="4045" w:type="dxa"/>
+          </w:tcPr>
+          <w:p>
+            <w:pPr>
+              <w:spacing w:line="360" w:lineRule="auto"/>
+              <w:rPr>
+                <w:rFonts w:ascii="Times New Roman" w:hAnsi="Times New Roman" w:cs="Times New Roman"/>
+                <w:lang w:val="id-ID"/>
+              </w:rPr>
+            </w:pPr>
+            <w:r>
+              <w:rPr>
+                <w:rFonts w:ascii="Times New Roman" w:hAnsi="Times New Roman" w:cs="Times New Roman"/>
+                <w:lang w:val="id-ID"/>
+              </w:rPr>
+              <w:t>Nama Pembingbing</w:t>
+            </w:r>
+          </w:p>
+        </w:tc>
+        <w:tc>
+          <w:tcPr>
+            <w:tcW w:w="4046" w:type="dxa"/>
+          </w:tcPr>
+          <w:p>
+            <w:pPr>
+              <w:spacing w:line="360" w:lineRule="auto"/>
+              <w:rPr>
+                <w:rFonts w:ascii="Times New Roman" w:hAnsi="Times New Roman" w:cs="Times New Roman"/>
+                <w:lang w:val="id-ID"/>
+              </w:rPr>
+            </w:pPr>
+            <w:r>
+              <w:rPr>
+                <w:rFonts w:ascii="Times New Roman" w:hAnsi="Times New Roman" w:cs="Times New Roman"/>
+                <w:lang w:val="id-ID"/>
+              </w:rPr>
+              <w:t xml:space="preserve">: </w:t>
+            </w:r>
+            <w:r>
+              <w:rPr>
+                <w:rFonts w:ascii="Times New Roman" w:hAnsi="Times New Roman" w:cs="Times New Roman"/>
+                <w:lang w:val="id-ID"/>
+              </w:rPr>
+              <w:t>Septianto Raharso, S.Kom, M.Pd</w:t>
+            </w:r>
+          </w:p>
+          <w:p>
+            <w:pPr>
+              <w:spacing w:line="360" w:lineRule="auto"/>
+              <w:rPr>
+                <w:rFonts w:ascii="Times New Roman" w:hAnsi="Times New Roman" w:cs="Times New Roman"/>
+                <w:lang w:val="id-ID"/>
+              </w:rPr>
+            </w:pPr>
+            <w:r>
+              <w:rPr>
+                <w:rFonts w:ascii="Times New Roman" w:hAnsi="Times New Roman" w:cs="Times New Roman"/>
+                <w:lang w:val="id-ID"/>
+              </w:rPr>
+              <w:t xml:space="preserve">  </w:t>
+            </w:r>
+            <w:r>
+              <w:rPr>
+                <w:rFonts w:ascii="Times New Roman" w:hAnsi="Times New Roman" w:cs="Times New Roman"/>
+                <w:lang w:val="id-ID"/>
+              </w:rPr>
+              <w:t>Maya Sugandi, S.T</w:t>
+            </w:r>
+          </w:p>
+          <w:p>
+            <w:pPr>
+              <w:spacing w:line="360" w:lineRule="auto"/>
+              <w:rPr>
+                <w:rFonts w:ascii="Times New Roman" w:hAnsi="Times New Roman" w:cs="Times New Roman"/>
+                <w:lang w:val="id-ID"/>
+              </w:rPr>
+            </w:pPr>
+            <w:r>
+              <w:rPr>
+                <w:rFonts w:ascii="Times New Roman" w:hAnsi="Times New Roman" w:cs="Times New Roman"/>
+                <w:lang w:val="id-ID"/>
+              </w:rPr>
+              <w:t xml:space="preserve">  </w:t>
+            </w:r>
+            <w:r>
+              <w:rPr>
+                <w:rFonts w:ascii="Times New Roman" w:hAnsi="Times New Roman" w:cs="Times New Roman"/>
+                <w:lang w:val="id-ID"/>
+              </w:rPr>
+              <w:t>Indah Ramadhanty, S.Pd</w:t>
+            </w:r>
+          </w:p>
+        </w:tc>
+      </w:tr>
+    </w:tbl>
+    <w:p>
+      <w:pPr>
+        <w:spacing w:line="360" w:lineRule="auto"/>
+        <w:rPr>
+          <w:rFonts w:ascii="Times New Roman" w:hAnsi="Times New Roman" w:cs="Times New Roman"/>
+          <w:b/>
+          <w:bCs/>
+          <w:lang w:val="id-ID"/>
+        </w:rPr>
+      </w:pPr>
+    </w:p>
+    <w:tbl>
+      <w:tblPr>
+        <w:tblStyle w:val="TableGrid"/>
+        <w:tblpPr w:leftFromText="180" w:rightFromText="180" w:vertAnchor="text" w:horzAnchor="page" w:tblpX="6732" w:tblpY="187"/>
+        <w:tblW w:w="0" w:type="auto"/>
+        <w:tblBorders>
+          <w:top w:val="none" w:sz="0" w:space="0" w:color="auto"/>
+          <w:left w:val="none" w:sz="0" w:space="0" w:color="auto"/>
+          <w:bottom w:val="none" w:sz="0" w:space="0" w:color="auto"/>
+          <w:right w:val="none" w:sz="0" w:space="0" w:color="auto"/>
+          <w:insideH w:val="none" w:sz="0" w:space="0" w:color="auto"/>
+          <w:insideV w:val="none" w:sz="0" w:space="0" w:color="auto"/>
+        </w:tblBorders>
+        <w:tblLook w:val="04A0" w:firstRow="1" w:lastRow="0" w:firstColumn="1" w:lastColumn="0" w:noHBand="0" w:noVBand="1"/>
+      </w:tblPr>
+      <w:tblGrid>
+        <w:gridCol w:w="4088"/>
+      </w:tblGrid>
+      <w:tr>
+        <w:trPr>
+          <w:trHeight w:val="718"/>
+        </w:trPr>
+        <w:tc>
+          <w:tcPr>
+            <w:tcW w:w="4088" w:type="dxa"/>
+          </w:tcPr>
+          <w:p>
+            <w:pPr>
+              <w:spacing w:line="360" w:lineRule="auto"/>
+              <w:rPr>
+                <w:rFonts w:ascii="Times New Roman" w:hAnsi="Times New Roman" w:cs="Times New Roman"/>
+                <w:lang w:val="id-ID"/>
+              </w:rPr>
+            </w:pPr>
+            <w:r>
+              <w:rPr>
+                <w:rFonts w:ascii="Times New Roman" w:hAnsi="Times New Roman" w:cs="Times New Roman"/>
+                <w:lang w:val="id-ID"/>
+              </w:rPr>
+              <w:t>Cibinong, tanggal bulan 2025</w:t>
+            </w:r>
+          </w:p>
+          <w:p>
+            <w:pPr>
+              <w:spacing w:line="360" w:lineRule="auto"/>
+              <w:rPr>
+                <w:rFonts w:ascii="Times New Roman" w:hAnsi="Times New Roman" w:cs="Times New Roman"/>
+                <w:b/>
+                <w:bCs/>
+                <w:lang w:val="id-ID"/>
+              </w:rPr>
+            </w:pPr>
+            <w:r>
+              <w:rPr>
+                <w:rFonts w:ascii="Times New Roman" w:hAnsi="Times New Roman" w:cs="Times New Roman"/>
+                <w:lang w:val="id-ID"/>
+              </w:rPr>
+              <w:t>Penulis,</w:t>
+            </w:r>
+          </w:p>
+        </w:tc>
+      </w:tr>
+      <w:tr>
+        <w:trPr>
+          <w:trHeight w:val="1402"/>
+        </w:trPr>
+        <w:tc>
+          <w:tcPr>
+            <w:tcW w:w="4088" w:type="dxa"/>
+          </w:tcPr>
+          <w:p>
+            <w:pPr>
+              <w:spacing w:line="360" w:lineRule="auto"/>
+              <w:rPr>
+                <w:rFonts w:ascii="Times New Roman" w:hAnsi="Times New Roman" w:cs="Times New Roman"/>
+                <w:b/>
+                <w:bCs/>
+                <w:lang w:val="id-ID"/>
+              </w:rPr>
+            </w:pPr>
+          </w:p>
+        </w:tc>
+      </w:tr>
+      <w:tr>
+        <w:trPr>
+          <w:trHeight w:val="200"/>
+        </w:trPr>
+        <w:tc>
+          <w:tcPr>
+            <w:tcW w:w="4088" w:type="dxa"/>
+          </w:tcPr>
+          <w:p>
+            <w:pPr>
+              <w:rPr>
+                <w:rFonts w:ascii="Times New Roman" w:hAnsi="Times New Roman" w:cs="Times New Roman"/>
+                <w:b/>
+                <w:bCs/>
+                <w:u w:val="single"/>
+                <w:lang w:val="id-ID"/>
+              </w:rPr>
+            </w:pPr>
+            <w:r>
+              <w:rPr>
+                <w:rFonts w:ascii="Times New Roman" w:hAnsi="Times New Roman" w:cs="Times New Roman"/>
+                <w:b/>
+                <w:bCs/>
+                <w:u w:val="single"/>
+                <w:lang w:val="id-ID"/>
+              </w:rPr>
+              <w:t>Satria Raja Djuanda</w:t>
+            </w:r>
+          </w:p>
+        </w:tc>
+      </w:tr>
+      <w:tr>
+        <w:trPr>
+          <w:trHeight w:val="104"/>
+        </w:trPr>
+        <w:tc>
+          <w:tcPr>
+            <w:tcW w:w="4088" w:type="dxa"/>
+          </w:tcPr>
+          <w:p>
+            <w:pPr>
+              <w:rPr>
+                <w:rFonts w:ascii="Times New Roman" w:hAnsi="Times New Roman" w:cs="Times New Roman"/>
+                <w:lang w:val="id-ID"/>
+              </w:rPr>
+            </w:pPr>
+            <w:r>
+              <w:rPr>
+                <w:rFonts w:ascii="Times New Roman" w:hAnsi="Times New Roman" w:cs="Times New Roman"/>
+                <w:lang w:val="id-ID"/>
+              </w:rPr>
+              <w:t xml:space="preserve">NIS </w:t>
+            </w:r>
+            <w:r>
+              <w:rPr>
+                <w:rFonts w:ascii="Times New Roman" w:hAnsi="Times New Roman" w:cs="Times New Roman"/>
+                <w:color w:val="0D0D0D"/>
+                <w:kern w:val="0"/>
+                <w:shd w:val="clear" w:color="auto" w:fill="FFFFFF"/>
+                <w14:ligatures w14:val="none"/>
+              </w:rPr>
+              <w:t xml:space="preserve"> </w:t>
+            </w:r>
+            <w:r>
+              <w:rPr>
+                <w:rFonts w:ascii="Times New Roman" w:hAnsi="Times New Roman" w:cs="Times New Roman"/>
+              </w:rPr>
+              <w:t>232410077</w:t>
+            </w:r>
+          </w:p>
+        </w:tc>
+      </w:tr>
+    </w:tbl>
+    <w:p>
+      <w:pPr>
+        <w:spacing w:line="360" w:lineRule="auto"/>
+        <w:jc w:val="center"/>
         <w:rPr>
           <w:rFonts w:ascii="Times New Roman" w:hAnsi="Times New Roman" w:cs="Times New Roman"/>
           <w:b/>
@@ -1322,6 +2792,367 @@
     </w:sectPr>
   </w:body>
 </w:document>
+</file>
+
+<file path=word/numbering.xml><?xml version="1.0" encoding="utf-8"?>
+<w:numbering xmlns:wpc="http://schemas.microsoft.com/office/word/2010/wordprocessingCanvas" xmlns:cx="http://schemas.microsoft.com/office/drawing/2014/chartex" xmlns:cx1="http://schemas.microsoft.com/office/drawing/2015/9/8/chartex" xmlns:cx2="http://schemas.microsoft.com/office/drawing/2015/10/21/chartex" xmlns:cx3="http://schemas.microsoft.com/office/drawing/2016/5/9/chartex" xmlns:cx4="http://schemas.microsoft.com/office/drawing/2016/5/10/chartex" xmlns:cx5="http://schemas.microsoft.com/office/drawing/2016/5/11/chartex" xmlns:cx6="http://schemas.microsoft.com/office/drawing/2016/5/12/chartex" xmlns:cx7="http://schemas.microsoft.com/office/drawing/2016/5/13/chartex" xmlns:cx8="http://schemas.microsoft.com/office/drawing/2016/5/14/chartex" xmlns:mc="http://schemas.openxmlformats.org/markup-compatibility/2006" xmlns:aink="http://schemas.microsoft.com/office/drawing/2016/ink" xmlns:am3d="http://schemas.microsoft.com/office/drawing/2017/model3d" xmlns:o="urn:schemas-microsoft-com:office:office" xmlns:oel="http://schemas.microsoft.com/office/2019/extlst" xmlns:r="http://schemas.openxmlformats.org/officeDocument/2006/relationships" xmlns:m="http://schemas.openxmlformats.org/officeDocument/2006/math" xmlns:v="urn:schemas-microsoft-com:vml" xmlns:wp14="http://schemas.microsoft.com/office/word/2010/wordprocessingDrawing" xmlns:wp="http://schemas.openxmlformats.org/drawingml/2006/wordprocessingDrawing" xmlns:w10="urn:schemas-microsoft-com:office:word" xmlns:w="http://schemas.openxmlformats.org/wordprocessingml/2006/main" xmlns:w14="http://schemas.microsoft.com/office/word/2010/wordml" xmlns:w15="http://schemas.microsoft.com/office/word/2012/wordml" xmlns:w16cex="http://schemas.microsoft.com/office/word/2018/wordml/cex" xmlns:w16cid="http://schemas.microsoft.com/office/word/2016/wordml/cid" xmlns:w16="http://schemas.microsoft.com/office/word/2018/wordml" xmlns:w16du="http://schemas.microsoft.com/office/word/2023/wordml/word16du" xmlns:w16sdtdh="http://schemas.microsoft.com/office/word/2020/wordml/sdtdatahash" xmlns:w16sdtfl="http://schemas.microsoft.com/office/word/2024/wordml/sdtformatlock" xmlns:w16se="http://schemas.microsoft.com/office/word/2015/wordml/symex" xmlns:wpg="http://schemas.microsoft.com/office/word/2010/wordprocessingGroup" xmlns:wpi="http://schemas.microsoft.com/office/word/2010/wordprocessingInk" xmlns:wne="http://schemas.microsoft.com/office/word/2006/wordml" xmlns:wps="http://schemas.microsoft.com/office/word/2010/wordprocessingShape" mc:Ignorable="w14 w15 w16se w16cid w16 w16cex w16sdtdh w16sdtfl w16du wp14">
+  <w:abstractNum w:abstractNumId="0" w15:restartNumberingAfterBreak="0">
+    <w:nsid w:val="0F392AA7"/>
+    <w:multiLevelType w:val="hybridMultilevel"/>
+    <w:tmpl w:val="1902BDAC"/>
+    <w:lvl w:ilvl="0" w:tplc="0409000F">
+      <w:start w:val="1"/>
+      <w:numFmt w:val="decimal"/>
+      <w:lvlText w:val="%1."/>
+      <w:lvlJc w:val="left"/>
+      <w:pPr>
+        <w:ind w:left="2520" w:hanging="360"/>
+      </w:pPr>
+    </w:lvl>
+    <w:lvl w:ilvl="1" w:tplc="04090019" w:tentative="1">
+      <w:start w:val="1"/>
+      <w:numFmt w:val="lowerLetter"/>
+      <w:lvlText w:val="%2."/>
+      <w:lvlJc w:val="left"/>
+      <w:pPr>
+        <w:ind w:left="3240" w:hanging="360"/>
+      </w:pPr>
+    </w:lvl>
+    <w:lvl w:ilvl="2" w:tplc="0409001B" w:tentative="1">
+      <w:start w:val="1"/>
+      <w:numFmt w:val="lowerRoman"/>
+      <w:lvlText w:val="%3."/>
+      <w:lvlJc w:val="right"/>
+      <w:pPr>
+        <w:ind w:left="3960" w:hanging="180"/>
+      </w:pPr>
+    </w:lvl>
+    <w:lvl w:ilvl="3" w:tplc="0409000F" w:tentative="1">
+      <w:start w:val="1"/>
+      <w:numFmt w:val="decimal"/>
+      <w:lvlText w:val="%4."/>
+      <w:lvlJc w:val="left"/>
+      <w:pPr>
+        <w:ind w:left="4680" w:hanging="360"/>
+      </w:pPr>
+    </w:lvl>
+    <w:lvl w:ilvl="4" w:tplc="04090019" w:tentative="1">
+      <w:start w:val="1"/>
+      <w:numFmt w:val="lowerLetter"/>
+      <w:lvlText w:val="%5."/>
+      <w:lvlJc w:val="left"/>
+      <w:pPr>
+        <w:ind w:left="5400" w:hanging="360"/>
+      </w:pPr>
+    </w:lvl>
+    <w:lvl w:ilvl="5" w:tplc="0409001B" w:tentative="1">
+      <w:start w:val="1"/>
+      <w:numFmt w:val="lowerRoman"/>
+      <w:lvlText w:val="%6."/>
+      <w:lvlJc w:val="right"/>
+      <w:pPr>
+        <w:ind w:left="6120" w:hanging="180"/>
+      </w:pPr>
+    </w:lvl>
+    <w:lvl w:ilvl="6" w:tplc="0409000F" w:tentative="1">
+      <w:start w:val="1"/>
+      <w:numFmt w:val="decimal"/>
+      <w:lvlText w:val="%7."/>
+      <w:lvlJc w:val="left"/>
+      <w:pPr>
+        <w:ind w:left="6840" w:hanging="360"/>
+      </w:pPr>
+    </w:lvl>
+    <w:lvl w:ilvl="7" w:tplc="04090019" w:tentative="1">
+      <w:start w:val="1"/>
+      <w:numFmt w:val="lowerLetter"/>
+      <w:lvlText w:val="%8."/>
+      <w:lvlJc w:val="left"/>
+      <w:pPr>
+        <w:ind w:left="7560" w:hanging="360"/>
+      </w:pPr>
+    </w:lvl>
+    <w:lvl w:ilvl="8" w:tplc="0409001B" w:tentative="1">
+      <w:start w:val="1"/>
+      <w:numFmt w:val="lowerRoman"/>
+      <w:lvlText w:val="%9."/>
+      <w:lvlJc w:val="right"/>
+      <w:pPr>
+        <w:ind w:left="8280" w:hanging="180"/>
+      </w:pPr>
+    </w:lvl>
+  </w:abstractNum>
+  <w:abstractNum w:abstractNumId="1" w15:restartNumberingAfterBreak="0">
+    <w:nsid w:val="3F4E649E"/>
+    <w:multiLevelType w:val="hybridMultilevel"/>
+    <w:tmpl w:val="8676C2EA"/>
+    <w:lvl w:ilvl="0" w:tplc="0409000F">
+      <w:start w:val="1"/>
+      <w:numFmt w:val="decimal"/>
+      <w:lvlText w:val="%1."/>
+      <w:lvlJc w:val="left"/>
+      <w:pPr>
+        <w:ind w:left="1440" w:hanging="360"/>
+      </w:pPr>
+    </w:lvl>
+    <w:lvl w:ilvl="1" w:tplc="04090019" w:tentative="1">
+      <w:start w:val="1"/>
+      <w:numFmt w:val="lowerLetter"/>
+      <w:lvlText w:val="%2."/>
+      <w:lvlJc w:val="left"/>
+      <w:pPr>
+        <w:ind w:left="2160" w:hanging="360"/>
+      </w:pPr>
+    </w:lvl>
+    <w:lvl w:ilvl="2" w:tplc="0409001B" w:tentative="1">
+      <w:start w:val="1"/>
+      <w:numFmt w:val="lowerRoman"/>
+      <w:lvlText w:val="%3."/>
+      <w:lvlJc w:val="right"/>
+      <w:pPr>
+        <w:ind w:left="2880" w:hanging="180"/>
+      </w:pPr>
+    </w:lvl>
+    <w:lvl w:ilvl="3" w:tplc="0409000F" w:tentative="1">
+      <w:start w:val="1"/>
+      <w:numFmt w:val="decimal"/>
+      <w:lvlText w:val="%4."/>
+      <w:lvlJc w:val="left"/>
+      <w:pPr>
+        <w:ind w:left="3600" w:hanging="360"/>
+      </w:pPr>
+    </w:lvl>
+    <w:lvl w:ilvl="4" w:tplc="04090019" w:tentative="1">
+      <w:start w:val="1"/>
+      <w:numFmt w:val="lowerLetter"/>
+      <w:lvlText w:val="%5."/>
+      <w:lvlJc w:val="left"/>
+      <w:pPr>
+        <w:ind w:left="4320" w:hanging="360"/>
+      </w:pPr>
+    </w:lvl>
+    <w:lvl w:ilvl="5" w:tplc="0409001B" w:tentative="1">
+      <w:start w:val="1"/>
+      <w:numFmt w:val="lowerRoman"/>
+      <w:lvlText w:val="%6."/>
+      <w:lvlJc w:val="right"/>
+      <w:pPr>
+        <w:ind w:left="5040" w:hanging="180"/>
+      </w:pPr>
+    </w:lvl>
+    <w:lvl w:ilvl="6" w:tplc="0409000F" w:tentative="1">
+      <w:start w:val="1"/>
+      <w:numFmt w:val="decimal"/>
+      <w:lvlText w:val="%7."/>
+      <w:lvlJc w:val="left"/>
+      <w:pPr>
+        <w:ind w:left="5760" w:hanging="360"/>
+      </w:pPr>
+    </w:lvl>
+    <w:lvl w:ilvl="7" w:tplc="04090019" w:tentative="1">
+      <w:start w:val="1"/>
+      <w:numFmt w:val="lowerLetter"/>
+      <w:lvlText w:val="%8."/>
+      <w:lvlJc w:val="left"/>
+      <w:pPr>
+        <w:ind w:left="6480" w:hanging="360"/>
+      </w:pPr>
+    </w:lvl>
+    <w:lvl w:ilvl="8" w:tplc="0409001B" w:tentative="1">
+      <w:start w:val="1"/>
+      <w:numFmt w:val="lowerRoman"/>
+      <w:lvlText w:val="%9."/>
+      <w:lvlJc w:val="right"/>
+      <w:pPr>
+        <w:ind w:left="7200" w:hanging="180"/>
+      </w:pPr>
+    </w:lvl>
+  </w:abstractNum>
+  <w:abstractNum w:abstractNumId="2" w15:restartNumberingAfterBreak="0">
+    <w:nsid w:val="5BDC6011"/>
+    <w:multiLevelType w:val="hybridMultilevel"/>
+    <w:tmpl w:val="6E201E1A"/>
+    <w:lvl w:ilvl="0" w:tplc="0409000F">
+      <w:start w:val="1"/>
+      <w:numFmt w:val="decimal"/>
+      <w:lvlText w:val="%1."/>
+      <w:lvlJc w:val="left"/>
+      <w:pPr>
+        <w:ind w:left="720" w:hanging="360"/>
+      </w:pPr>
+    </w:lvl>
+    <w:lvl w:ilvl="1" w:tplc="04090019" w:tentative="1">
+      <w:start w:val="1"/>
+      <w:numFmt w:val="lowerLetter"/>
+      <w:lvlText w:val="%2."/>
+      <w:lvlJc w:val="left"/>
+      <w:pPr>
+        <w:ind w:left="1440" w:hanging="360"/>
+      </w:pPr>
+    </w:lvl>
+    <w:lvl w:ilvl="2" w:tplc="0409001B" w:tentative="1">
+      <w:start w:val="1"/>
+      <w:numFmt w:val="lowerRoman"/>
+      <w:lvlText w:val="%3."/>
+      <w:lvlJc w:val="right"/>
+      <w:pPr>
+        <w:ind w:left="2160" w:hanging="180"/>
+      </w:pPr>
+    </w:lvl>
+    <w:lvl w:ilvl="3" w:tplc="0409000F" w:tentative="1">
+      <w:start w:val="1"/>
+      <w:numFmt w:val="decimal"/>
+      <w:lvlText w:val="%4."/>
+      <w:lvlJc w:val="left"/>
+      <w:pPr>
+        <w:ind w:left="2880" w:hanging="360"/>
+      </w:pPr>
+    </w:lvl>
+    <w:lvl w:ilvl="4" w:tplc="04090019" w:tentative="1">
+      <w:start w:val="1"/>
+      <w:numFmt w:val="lowerLetter"/>
+      <w:lvlText w:val="%5."/>
+      <w:lvlJc w:val="left"/>
+      <w:pPr>
+        <w:ind w:left="3600" w:hanging="360"/>
+      </w:pPr>
+    </w:lvl>
+    <w:lvl w:ilvl="5" w:tplc="0409001B" w:tentative="1">
+      <w:start w:val="1"/>
+      <w:numFmt w:val="lowerRoman"/>
+      <w:lvlText w:val="%6."/>
+      <w:lvlJc w:val="right"/>
+      <w:pPr>
+        <w:ind w:left="4320" w:hanging="180"/>
+      </w:pPr>
+    </w:lvl>
+    <w:lvl w:ilvl="6" w:tplc="0409000F" w:tentative="1">
+      <w:start w:val="1"/>
+      <w:numFmt w:val="decimal"/>
+      <w:lvlText w:val="%7."/>
+      <w:lvlJc w:val="left"/>
+      <w:pPr>
+        <w:ind w:left="5040" w:hanging="360"/>
+      </w:pPr>
+    </w:lvl>
+    <w:lvl w:ilvl="7" w:tplc="04090019" w:tentative="1">
+      <w:start w:val="1"/>
+      <w:numFmt w:val="lowerLetter"/>
+      <w:lvlText w:val="%8."/>
+      <w:lvlJc w:val="left"/>
+      <w:pPr>
+        <w:ind w:left="5760" w:hanging="360"/>
+      </w:pPr>
+    </w:lvl>
+    <w:lvl w:ilvl="8" w:tplc="0409001B" w:tentative="1">
+      <w:start w:val="1"/>
+      <w:numFmt w:val="lowerRoman"/>
+      <w:lvlText w:val="%9."/>
+      <w:lvlJc w:val="right"/>
+      <w:pPr>
+        <w:ind w:left="6480" w:hanging="180"/>
+      </w:pPr>
+    </w:lvl>
+  </w:abstractNum>
+  <w:abstractNum w:abstractNumId="3" w15:restartNumberingAfterBreak="0">
+    <w:nsid w:val="7BD03C51"/>
+    <w:multiLevelType w:val="hybridMultilevel"/>
+    <w:tmpl w:val="3984EE88"/>
+    <w:lvl w:ilvl="0" w:tplc="0409000F">
+      <w:start w:val="1"/>
+      <w:numFmt w:val="decimal"/>
+      <w:lvlText w:val="%1."/>
+      <w:lvlJc w:val="left"/>
+      <w:pPr>
+        <w:ind w:left="720" w:hanging="360"/>
+      </w:pPr>
+    </w:lvl>
+    <w:lvl w:ilvl="1" w:tplc="04090019" w:tentative="1">
+      <w:start w:val="1"/>
+      <w:numFmt w:val="lowerLetter"/>
+      <w:lvlText w:val="%2."/>
+      <w:lvlJc w:val="left"/>
+      <w:pPr>
+        <w:ind w:left="1440" w:hanging="360"/>
+      </w:pPr>
+    </w:lvl>
+    <w:lvl w:ilvl="2" w:tplc="0409001B" w:tentative="1">
+      <w:start w:val="1"/>
+      <w:numFmt w:val="lowerRoman"/>
+      <w:lvlText w:val="%3."/>
+      <w:lvlJc w:val="right"/>
+      <w:pPr>
+        <w:ind w:left="2160" w:hanging="180"/>
+      </w:pPr>
+    </w:lvl>
+    <w:lvl w:ilvl="3" w:tplc="0409000F" w:tentative="1">
+      <w:start w:val="1"/>
+      <w:numFmt w:val="decimal"/>
+      <w:lvlText w:val="%4."/>
+      <w:lvlJc w:val="left"/>
+      <w:pPr>
+        <w:ind w:left="2880" w:hanging="360"/>
+      </w:pPr>
+    </w:lvl>
+    <w:lvl w:ilvl="4" w:tplc="04090019" w:tentative="1">
+      <w:start w:val="1"/>
+      <w:numFmt w:val="lowerLetter"/>
+      <w:lvlText w:val="%5."/>
+      <w:lvlJc w:val="left"/>
+      <w:pPr>
+        <w:ind w:left="3600" w:hanging="360"/>
+      </w:pPr>
+    </w:lvl>
+    <w:lvl w:ilvl="5" w:tplc="0409001B" w:tentative="1">
+      <w:start w:val="1"/>
+      <w:numFmt w:val="lowerRoman"/>
+      <w:lvlText w:val="%6."/>
+      <w:lvlJc w:val="right"/>
+      <w:pPr>
+        <w:ind w:left="4320" w:hanging="180"/>
+      </w:pPr>
+    </w:lvl>
+    <w:lvl w:ilvl="6" w:tplc="0409000F" w:tentative="1">
+      <w:start w:val="1"/>
+      <w:numFmt w:val="decimal"/>
+      <w:lvlText w:val="%7."/>
+      <w:lvlJc w:val="left"/>
+      <w:pPr>
+        <w:ind w:left="5040" w:hanging="360"/>
+      </w:pPr>
+    </w:lvl>
+    <w:lvl w:ilvl="7" w:tplc="04090019" w:tentative="1">
+      <w:start w:val="1"/>
+      <w:numFmt w:val="lowerLetter"/>
+      <w:lvlText w:val="%8."/>
+      <w:lvlJc w:val="left"/>
+      <w:pPr>
+        <w:ind w:left="5760" w:hanging="360"/>
+      </w:pPr>
+    </w:lvl>
+    <w:lvl w:ilvl="8" w:tplc="0409001B" w:tentative="1">
+      <w:start w:val="1"/>
+      <w:numFmt w:val="lowerRoman"/>
+      <w:lvlText w:val="%9."/>
+      <w:lvlJc w:val="right"/>
+      <w:pPr>
+        <w:ind w:left="6480" w:hanging="180"/>
+      </w:pPr>
+    </w:lvl>
+  </w:abstractNum>
+  <w:num w:numId="1" w16cid:durableId="381101268">
+    <w:abstractNumId w:val="0"/>
+  </w:num>
+  <w:num w:numId="2" w16cid:durableId="1468817260">
+    <w:abstractNumId w:val="3"/>
+  </w:num>
+  <w:num w:numId="3" w16cid:durableId="142083617">
+    <w:abstractNumId w:val="1"/>
+  </w:num>
+  <w:num w:numId="4" w16cid:durableId="1375084314">
+    <w:abstractNumId w:val="2"/>
+  </w:num>
+</w:numbering>
 </file>
 
 <file path=word/styles.xml><?xml version="1.0" encoding="utf-8"?>
@@ -1724,6 +3555,7 @@
   <w:style w:type="paragraph" w:default="1" w:styleId="Normal">
     <w:name w:val="Normal"/>
     <w:qFormat/>
+    <w:rsid w:val="00395B51"/>
   </w:style>
   <w:style w:type="paragraph" w:styleId="Heading1">
     <w:name w:val="heading 1"/>

</xml_diff>